<commit_message>
Updated resume as of 04/14/2019
</commit_message>
<xml_diff>
--- a/ian_nelson_resume.docx
+++ b/ian_nelson_resume.docx
@@ -1,6 +1,6 @@
 
 <file path=word/document.xml><?xml version="1.0" encoding="utf-8"?>
-<w:document xmlns:wpc="http://schemas.microsoft.com/office/word/2010/wordprocessingCanvas" xmlns:cx="http://schemas.microsoft.com/office/drawing/2014/chartex" xmlns:cx1="http://schemas.microsoft.com/office/drawing/2015/9/8/chartex" xmlns:cx2="http://schemas.microsoft.com/office/drawing/2015/10/21/chartex" xmlns:mc="http://schemas.openxmlformats.org/markup-compatibility/2006" xmlns:o="urn:schemas-microsoft-com:office:office" xmlns:r="http://schemas.openxmlformats.org/officeDocument/2006/relationships" xmlns:m="http://schemas.openxmlformats.org/officeDocument/2006/math" xmlns:v="urn:schemas-microsoft-com:vml" xmlns:wp14="http://schemas.microsoft.com/office/word/2010/wordprocessingDrawing" xmlns:wp="http://schemas.openxmlformats.org/drawingml/2006/wordprocessingDrawing" xmlns:w10="urn:schemas-microsoft-com:office:word" xmlns:w="http://schemas.openxmlformats.org/wordprocessingml/2006/main" xmlns:w14="http://schemas.microsoft.com/office/word/2010/wordml" xmlns:w15="http://schemas.microsoft.com/office/word/2012/wordml" xmlns:w16se="http://schemas.microsoft.com/office/word/2015/wordml/symex" xmlns:wpg="http://schemas.microsoft.com/office/word/2010/wordprocessingGroup" xmlns:wpi="http://schemas.microsoft.com/office/word/2010/wordprocessingInk" xmlns:wne="http://schemas.microsoft.com/office/word/2006/wordml" xmlns:wps="http://schemas.microsoft.com/office/word/2010/wordprocessingShape" mc:Ignorable="w14 w15 w16se wp14">
+<w:document xmlns:wpc="http://schemas.microsoft.com/office/word/2010/wordprocessingCanvas" xmlns:cx="http://schemas.microsoft.com/office/drawing/2014/chartex" xmlns:cx1="http://schemas.microsoft.com/office/drawing/2015/9/8/chartex" xmlns:cx2="http://schemas.microsoft.com/office/drawing/2015/10/21/chartex" xmlns:cx3="http://schemas.microsoft.com/office/drawing/2016/5/9/chartex" xmlns:cx4="http://schemas.microsoft.com/office/drawing/2016/5/10/chartex" xmlns:cx5="http://schemas.microsoft.com/office/drawing/2016/5/11/chartex" xmlns:cx6="http://schemas.microsoft.com/office/drawing/2016/5/12/chartex" xmlns:cx7="http://schemas.microsoft.com/office/drawing/2016/5/13/chartex" xmlns:cx8="http://schemas.microsoft.com/office/drawing/2016/5/14/chartex" xmlns:mc="http://schemas.openxmlformats.org/markup-compatibility/2006" xmlns:aink="http://schemas.microsoft.com/office/drawing/2016/ink" xmlns:am3d="http://schemas.microsoft.com/office/drawing/2017/model3d" xmlns:o="urn:schemas-microsoft-com:office:office" xmlns:r="http://schemas.openxmlformats.org/officeDocument/2006/relationships" xmlns:m="http://schemas.openxmlformats.org/officeDocument/2006/math" xmlns:v="urn:schemas-microsoft-com:vml" xmlns:wp14="http://schemas.microsoft.com/office/word/2010/wordprocessingDrawing" xmlns:wp="http://schemas.openxmlformats.org/drawingml/2006/wordprocessingDrawing" xmlns:w10="urn:schemas-microsoft-com:office:word" xmlns:w="http://schemas.openxmlformats.org/wordprocessingml/2006/main" xmlns:w14="http://schemas.microsoft.com/office/word/2010/wordml" xmlns:w15="http://schemas.microsoft.com/office/word/2012/wordml" xmlns:w16cid="http://schemas.microsoft.com/office/word/2016/wordml/cid" xmlns:w16se="http://schemas.microsoft.com/office/word/2015/wordml/symex" xmlns:wpg="http://schemas.microsoft.com/office/word/2010/wordprocessingGroup" xmlns:wpi="http://schemas.microsoft.com/office/word/2010/wordprocessingInk" xmlns:wne="http://schemas.microsoft.com/office/word/2006/wordml" xmlns:wps="http://schemas.microsoft.com/office/word/2010/wordprocessingShape" mc:Ignorable="w14 w15 w16se w16cid wp14">
   <w:body>
     <w:tbl>
       <w:tblPr>
@@ -17,9 +17,9 @@
         <w:tblLook w:val="04A0" w:firstRow="1" w:lastRow="0" w:firstColumn="1" w:lastColumn="0" w:noHBand="0" w:noVBand="1"/>
       </w:tblPr>
       <w:tblGrid>
-        <w:gridCol w:w="6642"/>
+        <w:gridCol w:w="6643"/>
         <w:gridCol w:w="465"/>
-        <w:gridCol w:w="477"/>
+        <w:gridCol w:w="476"/>
         <w:gridCol w:w="1776"/>
       </w:tblGrid>
       <w:tr>
@@ -81,8 +81,8 @@
               <w:tblLook w:val="04A0" w:firstRow="1" w:lastRow="0" w:firstColumn="1" w:lastColumn="0" w:noHBand="0" w:noVBand="1"/>
             </w:tblPr>
             <w:tblGrid>
-              <w:gridCol w:w="874"/>
-              <w:gridCol w:w="5192"/>
+              <w:gridCol w:w="928"/>
+              <w:gridCol w:w="5139"/>
             </w:tblGrid>
             <w:tr>
               <w:tc>
@@ -147,6 +147,7 @@
                     <w:spacing w:after="5" w:line="265" w:lineRule="auto"/>
                     <w:rPr>
                       <w:rFonts w:ascii="Roboto Light" w:eastAsia="Book Antiqua" w:hAnsi="Roboto Light" w:cs="Times New Roman"/>
+                      <w:i/>
                       <w:sz w:val="20"/>
                       <w:szCs w:val="20"/>
                     </w:rPr>
@@ -154,10 +155,20 @@
                   <w:r>
                     <w:rPr>
                       <w:rFonts w:ascii="Roboto Light" w:eastAsia="Book Antiqua" w:hAnsi="Roboto Light" w:cs="Times New Roman"/>
+                      <w:i/>
                       <w:sz w:val="20"/>
                       <w:szCs w:val="20"/>
                     </w:rPr>
-                    <w:t>479.567.6622</w:t>
+                    <w:t>Please email for contact</w:t>
+                  </w:r>
+                  <w:r>
+                    <w:rPr>
+                      <w:rFonts w:ascii="Roboto Light" w:eastAsia="Book Antiqua" w:hAnsi="Roboto Light" w:cs="Times New Roman"/>
+                      <w:i/>
+                      <w:sz w:val="20"/>
+                      <w:szCs w:val="20"/>
+                    </w:rPr>
+                    <w:t xml:space="preserve"> number</w:t>
                   </w:r>
                 </w:p>
               </w:tc>
@@ -289,7 +300,7 @@
                 <w:szCs w:val="16"/>
               </w:rPr>
               <w:drawing>
-                <wp:inline distT="0" distB="0" distL="0" distR="0">
+                <wp:inline distT="0" distB="0" distL="0" distR="0" wp14:anchorId="3D7C5318" wp14:editId="658C925D">
                   <wp:extent cx="990600" cy="990600"/>
                   <wp:effectExtent l="0" t="0" r="0" b="0"/>
                   <wp:docPr id="490" name="Picture 490"/>
@@ -359,7 +370,7 @@
         <mc:AlternateContent>
           <mc:Choice Requires="wps">
             <w:drawing>
-              <wp:anchor distT="0" distB="0" distL="114300" distR="114300" simplePos="0" relativeHeight="251661312" behindDoc="0" locked="0" layoutInCell="1" allowOverlap="1">
+              <wp:anchor distT="0" distB="0" distL="114300" distR="114300" simplePos="0" relativeHeight="251661312" behindDoc="0" locked="0" layoutInCell="1" allowOverlap="1" wp14:anchorId="5CD7E109" wp14:editId="60E0FBA5">
                 <wp:simplePos x="0" y="0"/>
                 <wp:positionH relativeFrom="column">
                   <wp:posOffset>0</wp:posOffset>
@@ -573,7 +584,7 @@
               <mc:AlternateContent>
                 <mc:Choice Requires="wps">
                   <w:drawing>
-                    <wp:anchor distT="0" distB="0" distL="114300" distR="114300" simplePos="0" relativeHeight="251659264" behindDoc="0" locked="0" layoutInCell="1" allowOverlap="1">
+                    <wp:anchor distT="0" distB="0" distL="114300" distR="114300" simplePos="0" relativeHeight="251659264" behindDoc="0" locked="0" layoutInCell="1" allowOverlap="1" wp14:anchorId="3222DFEE" wp14:editId="7EF57204">
                       <wp:simplePos x="0" y="0"/>
                       <wp:positionH relativeFrom="column">
                         <wp:posOffset>-68580</wp:posOffset>
@@ -652,7 +663,7 @@
               <mc:AlternateContent>
                 <mc:Choice Requires="wps">
                   <w:drawing>
-                    <wp:anchor distT="0" distB="0" distL="114300" distR="114300" simplePos="0" relativeHeight="251660288" behindDoc="0" locked="0" layoutInCell="1" allowOverlap="1">
+                    <wp:anchor distT="0" distB="0" distL="114300" distR="114300" simplePos="0" relativeHeight="251660288" behindDoc="0" locked="0" layoutInCell="1" allowOverlap="1" wp14:anchorId="29240B60" wp14:editId="66D52888">
                       <wp:simplePos x="0" y="0"/>
                       <wp:positionH relativeFrom="column">
                         <wp:posOffset>179070</wp:posOffset>
@@ -1058,7 +1069,7 @@
                 <w:noProof/>
               </w:rPr>
               <w:drawing>
-                <wp:inline distT="0" distB="0" distL="0" distR="0" wp14:anchorId="12EB661B" wp14:editId="6BB8C69D">
+                <wp:inline distT="0" distB="0" distL="0" distR="0" wp14:anchorId="1A80CE43" wp14:editId="5A75A68C">
                   <wp:extent cx="152400" cy="152400"/>
                   <wp:effectExtent l="0" t="0" r="0" b="0"/>
                   <wp:docPr id="372" name="Picture 372" descr="http://bsm.sfdpw.org/intern/aspnet_client/ESRI/WebADF/MarkerSymbols/circle-gray-16x16.png"/>
@@ -1111,7 +1122,7 @@
                 <w:noProof/>
               </w:rPr>
               <w:drawing>
-                <wp:inline distT="0" distB="0" distL="0" distR="0" wp14:anchorId="2AA866B4" wp14:editId="1978D000">
+                <wp:inline distT="0" distB="0" distL="0" distR="0" wp14:anchorId="6E832A43" wp14:editId="38F951A3">
                   <wp:extent cx="152400" cy="152400"/>
                   <wp:effectExtent l="0" t="0" r="0" b="0"/>
                   <wp:docPr id="373" name="Picture 373" descr="http://bsm.sfdpw.org/intern/aspnet_client/ESRI/WebADF/MarkerSymbols/circle-gray-16x16.png"/>
@@ -1164,7 +1175,7 @@
                 <w:noProof/>
               </w:rPr>
               <w:drawing>
-                <wp:inline distT="0" distB="0" distL="0" distR="0" wp14:anchorId="4AD043DA" wp14:editId="32C7D059">
+                <wp:inline distT="0" distB="0" distL="0" distR="0" wp14:anchorId="4FBDB973" wp14:editId="3C804572">
                   <wp:extent cx="152400" cy="152400"/>
                   <wp:effectExtent l="0" t="0" r="0" b="0"/>
                   <wp:docPr id="374" name="Picture 374" descr="http://bsm.sfdpw.org/intern/aspnet_client/ESRI/WebADF/MarkerSymbols/circle-gray-16x16.png"/>
@@ -1217,7 +1228,7 @@
                 <w:noProof/>
               </w:rPr>
               <w:drawing>
-                <wp:inline distT="0" distB="0" distL="0" distR="0" wp14:anchorId="3690AB1E" wp14:editId="67016DFF">
+                <wp:inline distT="0" distB="0" distL="0" distR="0" wp14:anchorId="1FF509FF" wp14:editId="168D3E7A">
                   <wp:extent cx="152400" cy="152400"/>
                   <wp:effectExtent l="0" t="0" r="0" b="0"/>
                   <wp:docPr id="375" name="Picture 375" descr="http://bsm.sfdpw.org/intern/aspnet_client/ESRI/WebADF/MarkerSymbols/circle-gray-16x16.png"/>
@@ -1270,7 +1281,7 @@
                 <w:noProof/>
               </w:rPr>
               <w:drawing>
-                <wp:inline distT="0" distB="0" distL="0" distR="0" wp14:anchorId="563D6DC1" wp14:editId="0DA86C4B">
+                <wp:inline distT="0" distB="0" distL="0" distR="0" wp14:anchorId="43A282B2" wp14:editId="4C7CBF3B">
                   <wp:extent cx="152400" cy="152400"/>
                   <wp:effectExtent l="0" t="0" r="0" b="0"/>
                   <wp:docPr id="411" name="Picture 411" descr="http://bsm.sfdpw.org/intern/aspnet_client/ESRI/WebADF/MarkerSymbols/circle-gray-16x16.png"/>
@@ -1391,7 +1402,7 @@
                 <w:noProof/>
               </w:rPr>
               <w:drawing>
-                <wp:inline distT="0" distB="0" distL="0" distR="0" wp14:anchorId="338D9EC7" wp14:editId="5B10F775">
+                <wp:inline distT="0" distB="0" distL="0" distR="0" wp14:anchorId="68C108BB" wp14:editId="5078E704">
                   <wp:extent cx="152400" cy="152400"/>
                   <wp:effectExtent l="0" t="0" r="0" b="0"/>
                   <wp:docPr id="412" name="Picture 412" descr="http://bsm.sfdpw.org/intern/aspnet_client/ESRI/WebADF/MarkerSymbols/circle-gray-16x16.png"/>
@@ -1444,7 +1455,7 @@
                 <w:noProof/>
               </w:rPr>
               <w:drawing>
-                <wp:inline distT="0" distB="0" distL="0" distR="0" wp14:anchorId="34F22210" wp14:editId="4811A27E">
+                <wp:inline distT="0" distB="0" distL="0" distR="0" wp14:anchorId="494372AC" wp14:editId="3B9311BE">
                   <wp:extent cx="152400" cy="152400"/>
                   <wp:effectExtent l="0" t="0" r="0" b="0"/>
                   <wp:docPr id="413" name="Picture 413" descr="http://bsm.sfdpw.org/intern/aspnet_client/ESRI/WebADF/MarkerSymbols/circle-gray-16x16.png"/>
@@ -1497,7 +1508,7 @@
                 <w:noProof/>
               </w:rPr>
               <w:drawing>
-                <wp:inline distT="0" distB="0" distL="0" distR="0" wp14:anchorId="67939E14" wp14:editId="25244B18">
+                <wp:inline distT="0" distB="0" distL="0" distR="0" wp14:anchorId="141C7706" wp14:editId="230EE238">
                   <wp:extent cx="152400" cy="152400"/>
                   <wp:effectExtent l="0" t="0" r="0" b="0"/>
                   <wp:docPr id="414" name="Picture 414" descr="http://bsm.sfdpw.org/intern/aspnet_client/ESRI/WebADF/MarkerSymbols/circle-gray-16x16.png"/>
@@ -1550,7 +1561,7 @@
                 <w:noProof/>
               </w:rPr>
               <w:drawing>
-                <wp:inline distT="0" distB="0" distL="0" distR="0" wp14:anchorId="7C61ABC9" wp14:editId="4A083694">
+                <wp:inline distT="0" distB="0" distL="0" distR="0" wp14:anchorId="0D094B4C" wp14:editId="389A6AFE">
                   <wp:extent cx="152400" cy="152400"/>
                   <wp:effectExtent l="0" t="0" r="0" b="0"/>
                   <wp:docPr id="415" name="Picture 415" descr="http://bsm.sfdpw.org/intern/aspnet_client/ESRI/WebADF/MarkerSymbols/circle-gray-16x16.png"/>
@@ -1603,7 +1614,7 @@
                 <w:noProof/>
               </w:rPr>
               <w:drawing>
-                <wp:inline distT="0" distB="0" distL="0" distR="0" wp14:anchorId="4BCC6FEC" wp14:editId="7CEE8ACB">
+                <wp:inline distT="0" distB="0" distL="0" distR="0" wp14:anchorId="17075796" wp14:editId="0FB7C9A5">
                   <wp:extent cx="152400" cy="152400"/>
                   <wp:effectExtent l="0" t="0" r="0" b="0"/>
                   <wp:docPr id="416" name="Picture 416" descr="http://bsm.sfdpw.org/intern/aspnet_client/ESRI/WebADF/MarkerSymbols/circle-gray-16x16.png"/>
@@ -1724,7 +1735,7 @@
                 <w:noProof/>
               </w:rPr>
               <w:drawing>
-                <wp:inline distT="0" distB="0" distL="0" distR="0" wp14:anchorId="46A01445" wp14:editId="06367343">
+                <wp:inline distT="0" distB="0" distL="0" distR="0" wp14:anchorId="18BF829B" wp14:editId="0602289D">
                   <wp:extent cx="152400" cy="152400"/>
                   <wp:effectExtent l="0" t="0" r="0" b="0"/>
                   <wp:docPr id="381" name="Picture 381" descr="http://bsm.sfdpw.org/intern/aspnet_client/ESRI/WebADF/MarkerSymbols/circle-gray-16x16.png"/>
@@ -1777,7 +1788,7 @@
                 <w:noProof/>
               </w:rPr>
               <w:drawing>
-                <wp:inline distT="0" distB="0" distL="0" distR="0" wp14:anchorId="71F07CCC" wp14:editId="31F08570">
+                <wp:inline distT="0" distB="0" distL="0" distR="0" wp14:anchorId="1BDCBA45" wp14:editId="7DE2BB7C">
                   <wp:extent cx="152400" cy="152400"/>
                   <wp:effectExtent l="0" t="0" r="0" b="0"/>
                   <wp:docPr id="382" name="Picture 382" descr="http://bsm.sfdpw.org/intern/aspnet_client/ESRI/WebADF/MarkerSymbols/circle-gray-16x16.png"/>
@@ -1830,7 +1841,7 @@
                 <w:noProof/>
               </w:rPr>
               <w:drawing>
-                <wp:inline distT="0" distB="0" distL="0" distR="0" wp14:anchorId="733BDFBE" wp14:editId="5B0375DB">
+                <wp:inline distT="0" distB="0" distL="0" distR="0" wp14:anchorId="7E3F7CC1" wp14:editId="64A1E9ED">
                   <wp:extent cx="152400" cy="152400"/>
                   <wp:effectExtent l="0" t="0" r="0" b="0"/>
                   <wp:docPr id="383" name="Picture 383" descr="http://bsm.sfdpw.org/intern/aspnet_client/ESRI/WebADF/MarkerSymbols/circle-gray-16x16.png"/>
@@ -1878,6 +1889,59 @@
                 </wp:inline>
               </w:drawing>
             </w:r>
+            <w:r>
+              <w:rPr>
+                <w:noProof/>
+              </w:rPr>
+              <w:drawing>
+                <wp:inline distT="0" distB="0" distL="0" distR="0" wp14:anchorId="68A935D4" wp14:editId="3E8303AC">
+                  <wp:extent cx="152400" cy="152400"/>
+                  <wp:effectExtent l="0" t="0" r="0" b="0"/>
+                  <wp:docPr id="3" name="Picture 3" descr="http://bsm.sfdpw.org/intern/aspnet_client/ESRI/WebADF/MarkerSymbols/circle-gray-16x16.png"/>
+                  <wp:cNvGraphicFramePr>
+                    <a:graphicFrameLocks xmlns:a="http://schemas.openxmlformats.org/drawingml/2006/main" noChangeAspect="1"/>
+                  </wp:cNvGraphicFramePr>
+                  <a:graphic xmlns:a="http://schemas.openxmlformats.org/drawingml/2006/main">
+                    <a:graphicData uri="http://schemas.openxmlformats.org/drawingml/2006/picture">
+                      <pic:pic xmlns:pic="http://schemas.openxmlformats.org/drawingml/2006/picture">
+                        <pic:nvPicPr>
+                          <pic:cNvPr id="0" name="Picture 151" descr="http://bsm.sfdpw.org/intern/aspnet_client/ESRI/WebADF/MarkerSymbols/circle-gray-16x16.png"/>
+                          <pic:cNvPicPr>
+                            <a:picLocks noChangeAspect="1" noChangeArrowheads="1"/>
+                          </pic:cNvPicPr>
+                        </pic:nvPicPr>
+                        <pic:blipFill>
+                          <a:blip r:embed="rId6">
+                            <a:extLst>
+                              <a:ext uri="{28A0092B-C50C-407E-A947-70E740481C1C}">
+                                <a14:useLocalDpi xmlns:a14="http://schemas.microsoft.com/office/drawing/2010/main" val="0"/>
+                              </a:ext>
+                            </a:extLst>
+                          </a:blip>
+                          <a:srcRect/>
+                          <a:stretch>
+                            <a:fillRect/>
+                          </a:stretch>
+                        </pic:blipFill>
+                        <pic:spPr bwMode="auto">
+                          <a:xfrm>
+                            <a:off x="0" y="0"/>
+                            <a:ext cx="152400" cy="152400"/>
+                          </a:xfrm>
+                          <a:prstGeom prst="rect">
+                            <a:avLst/>
+                          </a:prstGeom>
+                          <a:noFill/>
+                          <a:ln>
+                            <a:noFill/>
+                          </a:ln>
+                        </pic:spPr>
+                      </pic:pic>
+                    </a:graphicData>
+                  </a:graphic>
+                </wp:inline>
+              </w:drawing>
+            </w:r>
           </w:p>
         </w:tc>
       </w:tr>
@@ -1929,7 +1993,7 @@
                 <w:sz w:val="18"/>
                 <w:szCs w:val="18"/>
               </w:rPr>
-              <w:t>Scala</w:t>
+              <w:t>Go</w:t>
             </w:r>
           </w:p>
         </w:tc>
@@ -1951,7 +2015,7 @@
                 <w:noProof/>
               </w:rPr>
               <w:drawing>
-                <wp:inline distT="0" distB="0" distL="0" distR="0" wp14:anchorId="2ECD39E3" wp14:editId="12327F73">
+                <wp:inline distT="0" distB="0" distL="0" distR="0" wp14:anchorId="32982601" wp14:editId="11F6C657">
                   <wp:extent cx="152400" cy="152400"/>
                   <wp:effectExtent l="0" t="0" r="0" b="0"/>
                   <wp:docPr id="384" name="Picture 384" descr="http://bsm.sfdpw.org/intern/aspnet_client/ESRI/WebADF/MarkerSymbols/circle-gray-16x16.png"/>
@@ -2004,7 +2068,7 @@
                 <w:noProof/>
               </w:rPr>
               <w:drawing>
-                <wp:inline distT="0" distB="0" distL="0" distR="0" wp14:anchorId="36502B48" wp14:editId="3C992E17">
+                <wp:inline distT="0" distB="0" distL="0" distR="0" wp14:anchorId="4323A024" wp14:editId="48C3692F">
                   <wp:extent cx="152400" cy="152400"/>
                   <wp:effectExtent l="0" t="0" r="0" b="0"/>
                   <wp:docPr id="385" name="Picture 385" descr="http://bsm.sfdpw.org/intern/aspnet_client/ESRI/WebADF/MarkerSymbols/circle-gray-16x16.png"/>
@@ -2052,6 +2116,59 @@
                 </wp:inline>
               </w:drawing>
             </w:r>
+            <w:r>
+              <w:rPr>
+                <w:noProof/>
+              </w:rPr>
+              <w:drawing>
+                <wp:inline distT="0" distB="0" distL="0" distR="0" wp14:anchorId="059745F1" wp14:editId="1762EF84">
+                  <wp:extent cx="152400" cy="152400"/>
+                  <wp:effectExtent l="0" t="0" r="0" b="0"/>
+                  <wp:docPr id="2" name="Picture 2" descr="http://bsm.sfdpw.org/intern/aspnet_client/ESRI/WebADF/MarkerSymbols/circle-gray-16x16.png"/>
+                  <wp:cNvGraphicFramePr>
+                    <a:graphicFrameLocks xmlns:a="http://schemas.openxmlformats.org/drawingml/2006/main" noChangeAspect="1"/>
+                  </wp:cNvGraphicFramePr>
+                  <a:graphic xmlns:a="http://schemas.openxmlformats.org/drawingml/2006/main">
+                    <a:graphicData uri="http://schemas.openxmlformats.org/drawingml/2006/picture">
+                      <pic:pic xmlns:pic="http://schemas.openxmlformats.org/drawingml/2006/picture">
+                        <pic:nvPicPr>
+                          <pic:cNvPr id="0" name="Picture 151" descr="http://bsm.sfdpw.org/intern/aspnet_client/ESRI/WebADF/MarkerSymbols/circle-gray-16x16.png"/>
+                          <pic:cNvPicPr>
+                            <a:picLocks noChangeAspect="1" noChangeArrowheads="1"/>
+                          </pic:cNvPicPr>
+                        </pic:nvPicPr>
+                        <pic:blipFill>
+                          <a:blip r:embed="rId6">
+                            <a:extLst>
+                              <a:ext uri="{28A0092B-C50C-407E-A947-70E740481C1C}">
+                                <a14:useLocalDpi xmlns:a14="http://schemas.microsoft.com/office/drawing/2010/main" val="0"/>
+                              </a:ext>
+                            </a:extLst>
+                          </a:blip>
+                          <a:srcRect/>
+                          <a:stretch>
+                            <a:fillRect/>
+                          </a:stretch>
+                        </pic:blipFill>
+                        <pic:spPr bwMode="auto">
+                          <a:xfrm>
+                            <a:off x="0" y="0"/>
+                            <a:ext cx="152400" cy="152400"/>
+                          </a:xfrm>
+                          <a:prstGeom prst="rect">
+                            <a:avLst/>
+                          </a:prstGeom>
+                          <a:noFill/>
+                          <a:ln>
+                            <a:noFill/>
+                          </a:ln>
+                        </pic:spPr>
+                      </pic:pic>
+                    </a:graphicData>
+                  </a:graphic>
+                </wp:inline>
+              </w:drawing>
+            </w:r>
           </w:p>
         </w:tc>
       </w:tr>
@@ -2125,7 +2242,7 @@
                 <w:noProof/>
               </w:rPr>
               <w:drawing>
-                <wp:inline distT="0" distB="0" distL="0" distR="0" wp14:anchorId="5B8A0664" wp14:editId="59240298">
+                <wp:inline distT="0" distB="0" distL="0" distR="0" wp14:anchorId="0BA6FD54" wp14:editId="20513D69">
                   <wp:extent cx="152400" cy="152400"/>
                   <wp:effectExtent l="0" t="0" r="0" b="0"/>
                   <wp:docPr id="386" name="Picture 386" descr="http://bsm.sfdpw.org/intern/aspnet_client/ESRI/WebADF/MarkerSymbols/circle-gray-16x16.png"/>
@@ -2178,7 +2295,7 @@
                 <w:noProof/>
               </w:rPr>
               <w:drawing>
-                <wp:inline distT="0" distB="0" distL="0" distR="0" wp14:anchorId="55845A02" wp14:editId="517DE1EE">
+                <wp:inline distT="0" distB="0" distL="0" distR="0" wp14:anchorId="67AD99F8" wp14:editId="09F89B1C">
                   <wp:extent cx="152400" cy="152400"/>
                   <wp:effectExtent l="0" t="0" r="0" b="0"/>
                   <wp:docPr id="387" name="Picture 387" descr="http://bsm.sfdpw.org/intern/aspnet_client/ESRI/WebADF/MarkerSymbols/circle-gray-16x16.png"/>
@@ -2231,7 +2348,7 @@
                 <w:noProof/>
               </w:rPr>
               <w:drawing>
-                <wp:inline distT="0" distB="0" distL="0" distR="0" wp14:anchorId="6551542E" wp14:editId="7C17580D">
+                <wp:inline distT="0" distB="0" distL="0" distR="0" wp14:anchorId="216336BF" wp14:editId="7638125A">
                   <wp:extent cx="152400" cy="152400"/>
                   <wp:effectExtent l="0" t="0" r="0" b="0"/>
                   <wp:docPr id="388" name="Picture 388" descr="http://bsm.sfdpw.org/intern/aspnet_client/ESRI/WebADF/MarkerSymbols/circle-gray-16x16.png"/>
@@ -2284,7 +2401,7 @@
                 <w:noProof/>
               </w:rPr>
               <w:drawing>
-                <wp:inline distT="0" distB="0" distL="0" distR="0" wp14:anchorId="2699E7C8" wp14:editId="795D9D46">
+                <wp:inline distT="0" distB="0" distL="0" distR="0" wp14:anchorId="60250626" wp14:editId="0769B899">
                   <wp:extent cx="152400" cy="152400"/>
                   <wp:effectExtent l="0" t="0" r="0" b="0"/>
                   <wp:docPr id="389" name="Picture 389" descr="http://bsm.sfdpw.org/intern/aspnet_client/ESRI/WebADF/MarkerSymbols/circle-gray-16x16.png"/>
@@ -2403,7 +2520,7 @@
                 <w:noProof/>
               </w:rPr>
               <w:drawing>
-                <wp:inline distT="0" distB="0" distL="0" distR="0" wp14:anchorId="17677A6C" wp14:editId="77D03B9A">
+                <wp:inline distT="0" distB="0" distL="0" distR="0" wp14:anchorId="7DDB826C" wp14:editId="692755F4">
                   <wp:extent cx="152400" cy="152400"/>
                   <wp:effectExtent l="0" t="0" r="0" b="0"/>
                   <wp:docPr id="390" name="Picture 390" descr="http://bsm.sfdpw.org/intern/aspnet_client/ESRI/WebADF/MarkerSymbols/circle-gray-16x16.png"/>
@@ -2456,7 +2573,7 @@
                 <w:noProof/>
               </w:rPr>
               <w:drawing>
-                <wp:inline distT="0" distB="0" distL="0" distR="0" wp14:anchorId="0A8B6FE5" wp14:editId="22505BDE">
+                <wp:inline distT="0" distB="0" distL="0" distR="0" wp14:anchorId="25196110" wp14:editId="59AD5A1C">
                   <wp:extent cx="152400" cy="152400"/>
                   <wp:effectExtent l="0" t="0" r="0" b="0"/>
                   <wp:docPr id="391" name="Picture 391" descr="http://bsm.sfdpw.org/intern/aspnet_client/ESRI/WebADF/MarkerSymbols/circle-gray-16x16.png"/>
@@ -2509,7 +2626,7 @@
                 <w:noProof/>
               </w:rPr>
               <w:drawing>
-                <wp:inline distT="0" distB="0" distL="0" distR="0" wp14:anchorId="7FE1058C" wp14:editId="769ECB02">
+                <wp:inline distT="0" distB="0" distL="0" distR="0" wp14:anchorId="6A66BFF5" wp14:editId="02DF0767">
                   <wp:extent cx="152400" cy="152400"/>
                   <wp:effectExtent l="0" t="0" r="0" b="0"/>
                   <wp:docPr id="392" name="Picture 392" descr="http://bsm.sfdpw.org/intern/aspnet_client/ESRI/WebADF/MarkerSymbols/circle-gray-16x16.png"/>
@@ -2562,7 +2679,7 @@
                 <w:noProof/>
               </w:rPr>
               <w:drawing>
-                <wp:inline distT="0" distB="0" distL="0" distR="0" wp14:anchorId="44DF155F" wp14:editId="3D43AAEA">
+                <wp:inline distT="0" distB="0" distL="0" distR="0" wp14:anchorId="412BB563" wp14:editId="44DA6EEF">
                   <wp:extent cx="152400" cy="152400"/>
                   <wp:effectExtent l="0" t="0" r="0" b="0"/>
                   <wp:docPr id="393" name="Picture 393" descr="http://bsm.sfdpw.org/intern/aspnet_client/ESRI/WebADF/MarkerSymbols/circle-gray-16x16.png"/>
@@ -2615,7 +2732,7 @@
                 <w:noProof/>
               </w:rPr>
               <w:drawing>
-                <wp:inline distT="0" distB="0" distL="0" distR="0" wp14:anchorId="68009ED5" wp14:editId="7ADA4AAF">
+                <wp:inline distT="0" distB="0" distL="0" distR="0" wp14:anchorId="0ADE9ABF" wp14:editId="18E355A6">
                   <wp:extent cx="152400" cy="152400"/>
                   <wp:effectExtent l="0" t="0" r="0" b="0"/>
                   <wp:docPr id="394" name="Picture 394" descr="http://bsm.sfdpw.org/intern/aspnet_client/ESRI/WebADF/MarkerSymbols/circle-gray-16x16.png"/>
@@ -2734,7 +2851,7 @@
                 <w:noProof/>
               </w:rPr>
               <w:drawing>
-                <wp:inline distT="0" distB="0" distL="0" distR="0" wp14:anchorId="1BDC98E3" wp14:editId="78E207EA">
+                <wp:inline distT="0" distB="0" distL="0" distR="0" wp14:anchorId="645986FC" wp14:editId="599C6EE7">
                   <wp:extent cx="152400" cy="152400"/>
                   <wp:effectExtent l="0" t="0" r="0" b="0"/>
                   <wp:docPr id="395" name="Picture 395" descr="http://bsm.sfdpw.org/intern/aspnet_client/ESRI/WebADF/MarkerSymbols/circle-gray-16x16.png"/>
@@ -2787,7 +2904,7 @@
                 <w:noProof/>
               </w:rPr>
               <w:drawing>
-                <wp:inline distT="0" distB="0" distL="0" distR="0" wp14:anchorId="125698D7" wp14:editId="1F323B43">
+                <wp:inline distT="0" distB="0" distL="0" distR="0" wp14:anchorId="61576956" wp14:editId="7170E4C7">
                   <wp:extent cx="152400" cy="152400"/>
                   <wp:effectExtent l="0" t="0" r="0" b="0"/>
                   <wp:docPr id="396" name="Picture 396" descr="http://bsm.sfdpw.org/intern/aspnet_client/ESRI/WebADF/MarkerSymbols/circle-gray-16x16.png"/>
@@ -2840,7 +2957,7 @@
                 <w:noProof/>
               </w:rPr>
               <w:drawing>
-                <wp:inline distT="0" distB="0" distL="0" distR="0" wp14:anchorId="651833EF" wp14:editId="6C8D334F">
+                <wp:inline distT="0" distB="0" distL="0" distR="0" wp14:anchorId="13058CA6" wp14:editId="56F17493">
                   <wp:extent cx="152400" cy="152400"/>
                   <wp:effectExtent l="0" t="0" r="0" b="0"/>
                   <wp:docPr id="397" name="Picture 397" descr="http://bsm.sfdpw.org/intern/aspnet_client/ESRI/WebADF/MarkerSymbols/circle-gray-16x16.png"/>
@@ -2959,7 +3076,7 @@
                 <w:noProof/>
               </w:rPr>
               <w:drawing>
-                <wp:inline distT="0" distB="0" distL="0" distR="0" wp14:anchorId="4731BC3A" wp14:editId="5A0EDDCD">
+                <wp:inline distT="0" distB="0" distL="0" distR="0" wp14:anchorId="0812150E" wp14:editId="38BE71E9">
                   <wp:extent cx="152400" cy="152400"/>
                   <wp:effectExtent l="0" t="0" r="0" b="0"/>
                   <wp:docPr id="417" name="Picture 417" descr="http://bsm.sfdpw.org/intern/aspnet_client/ESRI/WebADF/MarkerSymbols/circle-gray-16x16.png"/>
@@ -3012,7 +3129,7 @@
                 <w:noProof/>
               </w:rPr>
               <w:drawing>
-                <wp:inline distT="0" distB="0" distL="0" distR="0" wp14:anchorId="075FEE6C" wp14:editId="064A5CC3">
+                <wp:inline distT="0" distB="0" distL="0" distR="0" wp14:anchorId="7D24B77B" wp14:editId="049FE099">
                   <wp:extent cx="152400" cy="152400"/>
                   <wp:effectExtent l="0" t="0" r="0" b="0"/>
                   <wp:docPr id="418" name="Picture 418" descr="http://bsm.sfdpw.org/intern/aspnet_client/ESRI/WebADF/MarkerSymbols/circle-gray-16x16.png"/>
@@ -3065,7 +3182,7 @@
                 <w:noProof/>
               </w:rPr>
               <w:drawing>
-                <wp:inline distT="0" distB="0" distL="0" distR="0" wp14:anchorId="6DD548CE" wp14:editId="2A56E7DF">
+                <wp:inline distT="0" distB="0" distL="0" distR="0" wp14:anchorId="04780B41" wp14:editId="0C545C89">
                   <wp:extent cx="152400" cy="152400"/>
                   <wp:effectExtent l="0" t="0" r="0" b="0"/>
                   <wp:docPr id="419" name="Picture 419" descr="http://bsm.sfdpw.org/intern/aspnet_client/ESRI/WebADF/MarkerSymbols/circle-gray-16x16.png"/>
@@ -3118,7 +3235,7 @@
                 <w:noProof/>
               </w:rPr>
               <w:drawing>
-                <wp:inline distT="0" distB="0" distL="0" distR="0" wp14:anchorId="630A122D" wp14:editId="14684315">
+                <wp:inline distT="0" distB="0" distL="0" distR="0" wp14:anchorId="1B6EB5C9" wp14:editId="01409479">
                   <wp:extent cx="152400" cy="152400"/>
                   <wp:effectExtent l="0" t="0" r="0" b="0"/>
                   <wp:docPr id="420" name="Picture 420" descr="http://bsm.sfdpw.org/intern/aspnet_client/ESRI/WebADF/MarkerSymbols/circle-gray-16x16.png"/>
@@ -3171,7 +3288,7 @@
                 <w:noProof/>
               </w:rPr>
               <w:drawing>
-                <wp:inline distT="0" distB="0" distL="0" distR="0" wp14:anchorId="7EE24455" wp14:editId="49646A90">
+                <wp:inline distT="0" distB="0" distL="0" distR="0" wp14:anchorId="258C9F21" wp14:editId="1EC17F2C">
                   <wp:extent cx="152400" cy="152400"/>
                   <wp:effectExtent l="0" t="0" r="0" b="0"/>
                   <wp:docPr id="421" name="Picture 421" descr="http://bsm.sfdpw.org/intern/aspnet_client/ESRI/WebADF/MarkerSymbols/circle-gray-16x16.png"/>
@@ -3270,7 +3387,7 @@
                 <w:sz w:val="18"/>
                 <w:szCs w:val="18"/>
               </w:rPr>
-              <w:t>OpenStack/ AWS</w:t>
+              <w:t>AWS / Cloud PaaS</w:t>
             </w:r>
           </w:p>
         </w:tc>
@@ -3290,7 +3407,7 @@
                 <w:noProof/>
               </w:rPr>
               <w:drawing>
-                <wp:inline distT="0" distB="0" distL="0" distR="0" wp14:anchorId="2C58EF8E" wp14:editId="6AEADADF">
+                <wp:inline distT="0" distB="0" distL="0" distR="0" wp14:anchorId="00387339" wp14:editId="10A8FE54">
                   <wp:extent cx="152400" cy="152400"/>
                   <wp:effectExtent l="0" t="0" r="0" b="0"/>
                   <wp:docPr id="422" name="Picture 422" descr="http://bsm.sfdpw.org/intern/aspnet_client/ESRI/WebADF/MarkerSymbols/circle-gray-16x16.png"/>
@@ -3343,7 +3460,7 @@
                 <w:noProof/>
               </w:rPr>
               <w:drawing>
-                <wp:inline distT="0" distB="0" distL="0" distR="0" wp14:anchorId="4EDB975E" wp14:editId="594AE2D0">
+                <wp:inline distT="0" distB="0" distL="0" distR="0" wp14:anchorId="3E31A995" wp14:editId="12438727">
                   <wp:extent cx="152400" cy="152400"/>
                   <wp:effectExtent l="0" t="0" r="0" b="0"/>
                   <wp:docPr id="423" name="Picture 423" descr="http://bsm.sfdpw.org/intern/aspnet_client/ESRI/WebADF/MarkerSymbols/circle-gray-16x16.png"/>
@@ -3396,7 +3513,7 @@
                 <w:noProof/>
               </w:rPr>
               <w:drawing>
-                <wp:inline distT="0" distB="0" distL="0" distR="0" wp14:anchorId="28EC3475" wp14:editId="08A53FC1">
+                <wp:inline distT="0" distB="0" distL="0" distR="0" wp14:anchorId="43A49226" wp14:editId="1B879160">
                   <wp:extent cx="152400" cy="152400"/>
                   <wp:effectExtent l="0" t="0" r="0" b="0"/>
                   <wp:docPr id="424" name="Picture 424" descr="http://bsm.sfdpw.org/intern/aspnet_client/ESRI/WebADF/MarkerSymbols/circle-gray-16x16.png"/>
@@ -3444,6 +3561,59 @@
                 </wp:inline>
               </w:drawing>
             </w:r>
+            <w:r>
+              <w:rPr>
+                <w:noProof/>
+              </w:rPr>
+              <w:drawing>
+                <wp:inline distT="0" distB="0" distL="0" distR="0" wp14:anchorId="02E5128C" wp14:editId="290526CE">
+                  <wp:extent cx="152400" cy="152400"/>
+                  <wp:effectExtent l="0" t="0" r="0" b="0"/>
+                  <wp:docPr id="1" name="Picture 1" descr="http://bsm.sfdpw.org/intern/aspnet_client/ESRI/WebADF/MarkerSymbols/circle-gray-16x16.png"/>
+                  <wp:cNvGraphicFramePr>
+                    <a:graphicFrameLocks xmlns:a="http://schemas.openxmlformats.org/drawingml/2006/main" noChangeAspect="1"/>
+                  </wp:cNvGraphicFramePr>
+                  <a:graphic xmlns:a="http://schemas.openxmlformats.org/drawingml/2006/main">
+                    <a:graphicData uri="http://schemas.openxmlformats.org/drawingml/2006/picture">
+                      <pic:pic xmlns:pic="http://schemas.openxmlformats.org/drawingml/2006/picture">
+                        <pic:nvPicPr>
+                          <pic:cNvPr id="0" name="Picture 151" descr="http://bsm.sfdpw.org/intern/aspnet_client/ESRI/WebADF/MarkerSymbols/circle-gray-16x16.png"/>
+                          <pic:cNvPicPr>
+                            <a:picLocks noChangeAspect="1" noChangeArrowheads="1"/>
+                          </pic:cNvPicPr>
+                        </pic:nvPicPr>
+                        <pic:blipFill>
+                          <a:blip r:embed="rId6">
+                            <a:extLst>
+                              <a:ext uri="{28A0092B-C50C-407E-A947-70E740481C1C}">
+                                <a14:useLocalDpi xmlns:a14="http://schemas.microsoft.com/office/drawing/2010/main" val="0"/>
+                              </a:ext>
+                            </a:extLst>
+                          </a:blip>
+                          <a:srcRect/>
+                          <a:stretch>
+                            <a:fillRect/>
+                          </a:stretch>
+                        </pic:blipFill>
+                        <pic:spPr bwMode="auto">
+                          <a:xfrm>
+                            <a:off x="0" y="0"/>
+                            <a:ext cx="152400" cy="152400"/>
+                          </a:xfrm>
+                          <a:prstGeom prst="rect">
+                            <a:avLst/>
+                          </a:prstGeom>
+                          <a:noFill/>
+                          <a:ln>
+                            <a:noFill/>
+                          </a:ln>
+                        </pic:spPr>
+                      </pic:pic>
+                    </a:graphicData>
+                  </a:graphic>
+                </wp:inline>
+              </w:drawing>
+            </w:r>
           </w:p>
         </w:tc>
       </w:tr>
@@ -3515,7 +3685,7 @@
                 <w:noProof/>
               </w:rPr>
               <w:drawing>
-                <wp:inline distT="0" distB="0" distL="0" distR="0" wp14:anchorId="468B7B05" wp14:editId="6FFB5996">
+                <wp:inline distT="0" distB="0" distL="0" distR="0" wp14:anchorId="3AE0D3FC" wp14:editId="5E3148A8">
                   <wp:extent cx="152400" cy="152400"/>
                   <wp:effectExtent l="0" t="0" r="0" b="0"/>
                   <wp:docPr id="425" name="Picture 425" descr="http://bsm.sfdpw.org/intern/aspnet_client/ESRI/WebADF/MarkerSymbols/circle-gray-16x16.png"/>
@@ -3568,7 +3738,7 @@
                 <w:noProof/>
               </w:rPr>
               <w:drawing>
-                <wp:inline distT="0" distB="0" distL="0" distR="0" wp14:anchorId="18A8C97A" wp14:editId="1E461C13">
+                <wp:inline distT="0" distB="0" distL="0" distR="0" wp14:anchorId="23BD3444" wp14:editId="2C8AE960">
                   <wp:extent cx="152400" cy="152400"/>
                   <wp:effectExtent l="0" t="0" r="0" b="0"/>
                   <wp:docPr id="426" name="Picture 426" descr="http://bsm.sfdpw.org/intern/aspnet_client/ESRI/WebADF/MarkerSymbols/circle-gray-16x16.png"/>
@@ -3621,7 +3791,7 @@
                 <w:noProof/>
               </w:rPr>
               <w:drawing>
-                <wp:inline distT="0" distB="0" distL="0" distR="0" wp14:anchorId="02AFB4B6" wp14:editId="29B45940">
+                <wp:inline distT="0" distB="0" distL="0" distR="0" wp14:anchorId="6827C517" wp14:editId="58C0EC8E">
                   <wp:extent cx="152400" cy="152400"/>
                   <wp:effectExtent l="0" t="0" r="0" b="0"/>
                   <wp:docPr id="427" name="Picture 427" descr="http://bsm.sfdpw.org/intern/aspnet_client/ESRI/WebADF/MarkerSymbols/circle-gray-16x16.png"/>
@@ -3674,7 +3844,7 @@
                 <w:noProof/>
               </w:rPr>
               <w:drawing>
-                <wp:inline distT="0" distB="0" distL="0" distR="0" wp14:anchorId="06D0A966" wp14:editId="0DFF5A91">
+                <wp:inline distT="0" distB="0" distL="0" distR="0" wp14:anchorId="7C3FDE52" wp14:editId="3940EEB8">
                   <wp:extent cx="152400" cy="152400"/>
                   <wp:effectExtent l="0" t="0" r="0" b="0"/>
                   <wp:docPr id="428" name="Picture 428" descr="http://bsm.sfdpw.org/intern/aspnet_client/ESRI/WebADF/MarkerSymbols/circle-gray-16x16.png"/>
@@ -3753,7 +3923,7 @@
         <mc:AlternateContent>
           <mc:Choice Requires="wps">
             <w:drawing>
-              <wp:anchor distT="0" distB="0" distL="114300" distR="114300" simplePos="0" relativeHeight="251663360" behindDoc="0" locked="0" layoutInCell="1" allowOverlap="1" wp14:anchorId="7D734039" wp14:editId="4973CA03">
+              <wp:anchor distT="0" distB="0" distL="114300" distR="114300" simplePos="0" relativeHeight="251663360" behindDoc="0" locked="0" layoutInCell="1" allowOverlap="1" wp14:anchorId="0B12D74C" wp14:editId="6CDA38E7">
                 <wp:simplePos x="0" y="0"/>
                 <wp:positionH relativeFrom="column">
                   <wp:posOffset>0</wp:posOffset>
@@ -3964,6 +4134,10 @@
           <w:p>
             <w:pPr>
               <w:pStyle w:val="ListParagraph"/>
+              <w:numPr>
+                <w:ilvl w:val="0"/>
+                <w:numId w:val="7"/>
+              </w:numPr>
               <w:spacing w:after="5" w:line="265" w:lineRule="auto"/>
               <w:jc w:val="both"/>
               <w:rPr>
@@ -3978,7 +4152,25 @@
                 <w:sz w:val="20"/>
                 <w:szCs w:val="20"/>
               </w:rPr>
-              <w:t xml:space="preserve">Nominated to Dean’s List every enrolled semester, and invited to join Sigma Alpha Pi as an honor student. </w:t>
+              <w:t xml:space="preserve">Nominated to Dean’s List every enrolled </w:t>
+            </w:r>
+            <w:proofErr w:type="gramStart"/>
+            <w:r>
+              <w:rPr>
+                <w:rFonts w:ascii="Roboto" w:eastAsia="Book Antiqua" w:hAnsi="Roboto" w:cs="Times New Roman"/>
+                <w:sz w:val="20"/>
+                <w:szCs w:val="20"/>
+              </w:rPr>
+              <w:t>semester, and</w:t>
+            </w:r>
+            <w:proofErr w:type="gramEnd"/>
+            <w:r>
+              <w:rPr>
+                <w:rFonts w:ascii="Roboto" w:eastAsia="Book Antiqua" w:hAnsi="Roboto" w:cs="Times New Roman"/>
+                <w:sz w:val="20"/>
+                <w:szCs w:val="20"/>
+              </w:rPr>
+              <w:t xml:space="preserve"> invited to join Sigma Alpha Pi as an honor student. </w:t>
             </w:r>
             <w:r>
               <w:rPr>
@@ -4147,6 +4339,10 @@
           <w:p>
             <w:pPr>
               <w:pStyle w:val="ListParagraph"/>
+              <w:numPr>
+                <w:ilvl w:val="0"/>
+                <w:numId w:val="7"/>
+              </w:numPr>
               <w:spacing w:after="5" w:line="265" w:lineRule="auto"/>
               <w:jc w:val="both"/>
               <w:rPr>
@@ -4161,7 +4357,31 @@
                 <w:sz w:val="20"/>
                 <w:szCs w:val="20"/>
               </w:rPr>
-              <w:t>Served as a team leader and university representative for Association for Computing Machinery (ACM) software development competitions. Also served as an official tutor for the Computer Science department</w:t>
+              <w:t>Served as a team leader and university representative for Association for Computing Machinery (ACM) software development competitions.</w:t>
+            </w:r>
+          </w:p>
+          <w:p>
+            <w:pPr>
+              <w:pStyle w:val="ListParagraph"/>
+              <w:numPr>
+                <w:ilvl w:val="0"/>
+                <w:numId w:val="7"/>
+              </w:numPr>
+              <w:spacing w:after="5" w:line="265" w:lineRule="auto"/>
+              <w:jc w:val="both"/>
+              <w:rPr>
+                <w:rFonts w:ascii="Roboto" w:eastAsia="Book Antiqua" w:hAnsi="Roboto" w:cs="Times New Roman"/>
+                <w:sz w:val="20"/>
+                <w:szCs w:val="20"/>
+              </w:rPr>
+            </w:pPr>
+            <w:r>
+              <w:rPr>
+                <w:rFonts w:ascii="Roboto" w:eastAsia="Book Antiqua" w:hAnsi="Roboto" w:cs="Times New Roman"/>
+                <w:sz w:val="20"/>
+                <w:szCs w:val="20"/>
+              </w:rPr>
+              <w:t>Also served as an official tutor for the Computer Science department</w:t>
             </w:r>
             <w:r>
               <w:rPr>
@@ -4188,6 +4408,39 @@
         <w:rPr>
           <w:rFonts w:ascii="Roboto" w:hAnsi="Roboto"/>
           <w:b/>
+          <w:noProof/>
+          <w:sz w:val="28"/>
+          <w:szCs w:val="28"/>
+        </w:rPr>
+      </w:pPr>
+    </w:p>
+    <w:p>
+      <w:pPr>
+        <w:rPr>
+          <w:rFonts w:ascii="Roboto" w:hAnsi="Roboto"/>
+          <w:b/>
+          <w:noProof/>
+          <w:sz w:val="28"/>
+          <w:szCs w:val="28"/>
+        </w:rPr>
+      </w:pPr>
+      <w:r>
+        <w:rPr>
+          <w:rFonts w:ascii="Roboto" w:hAnsi="Roboto"/>
+          <w:b/>
+          <w:noProof/>
+          <w:sz w:val="28"/>
+          <w:szCs w:val="28"/>
+        </w:rPr>
+        <w:br w:type="page"/>
+      </w:r>
+    </w:p>
+    <w:p>
+      <w:pPr>
+        <w:rPr>
+          <w:rFonts w:ascii="Roboto" w:hAnsi="Roboto"/>
+          <w:b/>
+          <w:noProof/>
           <w:sz w:val="28"/>
           <w:szCs w:val="28"/>
         </w:rPr>
@@ -4204,7 +4457,7 @@
         <mc:AlternateContent>
           <mc:Choice Requires="wps">
             <w:drawing>
-              <wp:anchor distT="0" distB="0" distL="114300" distR="114300" simplePos="0" relativeHeight="251665408" behindDoc="0" locked="0" layoutInCell="1" allowOverlap="1" wp14:anchorId="6D561F8F" wp14:editId="1C059DF9">
+              <wp:anchor distT="0" distB="0" distL="114300" distR="114300" simplePos="0" relativeHeight="251665408" behindDoc="0" locked="0" layoutInCell="1" allowOverlap="1" wp14:anchorId="0AC5DBE6" wp14:editId="6391C245">
                 <wp:simplePos x="0" y="0"/>
                 <wp:positionH relativeFrom="column">
                   <wp:posOffset>0</wp:posOffset>
@@ -4275,14 +4528,7 @@
       <w:tblPr>
         <w:tblStyle w:val="TableGrid"/>
         <w:tblW w:w="0" w:type="auto"/>
-        <w:tblBorders>
-          <w:top w:val="none" w:sz="0" w:space="0" w:color="auto"/>
-          <w:left w:val="none" w:sz="0" w:space="0" w:color="auto"/>
-          <w:bottom w:val="none" w:sz="0" w:space="0" w:color="auto"/>
-          <w:right w:val="none" w:sz="0" w:space="0" w:color="auto"/>
-          <w:insideH w:val="none" w:sz="0" w:space="0" w:color="auto"/>
-          <w:insideV w:val="none" w:sz="0" w:space="0" w:color="auto"/>
-        </w:tblBorders>
+        <w:tblInd w:w="-5" w:type="dxa"/>
         <w:tblLook w:val="04A0" w:firstRow="1" w:lastRow="0" w:firstColumn="1" w:lastColumn="0" w:noHBand="0" w:noVBand="1"/>
       </w:tblPr>
       <w:tblGrid>
@@ -4296,17 +4542,22 @@
         <w:tc>
           <w:tcPr>
             <w:tcW w:w="6115" w:type="dxa"/>
-          </w:tcPr>
-          <w:p>
-            <w:pPr>
-              <w:spacing w:after="5" w:line="265" w:lineRule="auto"/>
-              <w:rPr>
-                <w:rFonts w:ascii="Roboto" w:eastAsia="Book Antiqua" w:hAnsi="Roboto" w:cs="Times New Roman"/>
-                <w:sz w:val="20"/>
-                <w:szCs w:val="20"/>
-              </w:rPr>
-            </w:pPr>
-            <w:proofErr w:type="spellStart"/>
+            <w:tcBorders>
+              <w:top w:val="nil"/>
+              <w:left w:val="nil"/>
+              <w:bottom w:val="nil"/>
+              <w:right w:val="nil"/>
+            </w:tcBorders>
+          </w:tcPr>
+          <w:p>
+            <w:pPr>
+              <w:spacing w:after="5" w:line="265" w:lineRule="auto"/>
+              <w:rPr>
+                <w:rFonts w:ascii="Roboto" w:eastAsia="Book Antiqua" w:hAnsi="Roboto" w:cs="Times New Roman"/>
+                <w:sz w:val="20"/>
+                <w:szCs w:val="20"/>
+              </w:rPr>
+            </w:pPr>
             <w:r>
               <w:rPr>
                 <w:rFonts w:ascii="Roboto" w:eastAsia="Book Antiqua" w:hAnsi="Roboto" w:cs="Times New Roman"/>
@@ -4314,9 +4565,33 @@
                 <w:sz w:val="24"/>
                 <w:szCs w:val="24"/>
               </w:rPr>
-              <w:t>IronNet</w:t>
-            </w:r>
-            <w:proofErr w:type="spellEnd"/>
+              <w:t>Coalition</w:t>
+            </w:r>
+          </w:p>
+        </w:tc>
+        <w:tc>
+          <w:tcPr>
+            <w:tcW w:w="3235" w:type="dxa"/>
+            <w:tcBorders>
+              <w:top w:val="nil"/>
+              <w:left w:val="nil"/>
+              <w:bottom w:val="nil"/>
+              <w:right w:val="nil"/>
+            </w:tcBorders>
+          </w:tcPr>
+          <w:p>
+            <w:pPr>
+              <w:tabs>
+                <w:tab w:val="left" w:pos="1650"/>
+              </w:tabs>
+              <w:spacing w:after="5" w:line="265" w:lineRule="auto"/>
+              <w:jc w:val="right"/>
+              <w:rPr>
+                <w:rFonts w:ascii="Roboto" w:eastAsia="Book Antiqua" w:hAnsi="Roboto" w:cs="Times New Roman"/>
+                <w:sz w:val="20"/>
+                <w:szCs w:val="20"/>
+              </w:rPr>
+            </w:pPr>
             <w:r>
               <w:rPr>
                 <w:rFonts w:ascii="Roboto" w:eastAsia="Book Antiqua" w:hAnsi="Roboto" w:cs="Times New Roman"/>
@@ -4324,13 +4599,364 @@
                 <w:sz w:val="24"/>
                 <w:szCs w:val="24"/>
               </w:rPr>
-              <w:t xml:space="preserve"> Cybersecurity</w:t>
+              <w:t>April 2018</w:t>
+            </w:r>
+            <w:r>
+              <w:rPr>
+                <w:rFonts w:ascii="Roboto" w:eastAsia="Book Antiqua" w:hAnsi="Roboto" w:cs="Times New Roman"/>
+                <w:b/>
+                <w:sz w:val="24"/>
+                <w:szCs w:val="24"/>
+              </w:rPr>
+              <w:t xml:space="preserve"> to </w:t>
+            </w:r>
+            <w:r>
+              <w:rPr>
+                <w:rFonts w:ascii="Roboto" w:eastAsia="Book Antiqua" w:hAnsi="Roboto" w:cs="Times New Roman"/>
+                <w:b/>
+                <w:sz w:val="24"/>
+                <w:szCs w:val="24"/>
+              </w:rPr>
+              <w:t>Present</w:t>
+            </w:r>
+          </w:p>
+        </w:tc>
+      </w:tr>
+      <w:tr>
+        <w:tc>
+          <w:tcPr>
+            <w:tcW w:w="6115" w:type="dxa"/>
+            <w:tcBorders>
+              <w:top w:val="nil"/>
+              <w:left w:val="nil"/>
+              <w:bottom w:val="nil"/>
+              <w:right w:val="nil"/>
+            </w:tcBorders>
+          </w:tcPr>
+          <w:p>
+            <w:pPr>
+              <w:spacing w:after="5" w:line="265" w:lineRule="auto"/>
+              <w:rPr>
+                <w:rFonts w:ascii="Roboto" w:eastAsia="Book Antiqua" w:hAnsi="Roboto" w:cs="Times New Roman"/>
+                <w:sz w:val="20"/>
+                <w:szCs w:val="20"/>
+              </w:rPr>
+            </w:pPr>
+            <w:r>
+              <w:rPr>
+                <w:rFonts w:ascii="Roboto" w:eastAsia="Book Antiqua" w:hAnsi="Roboto" w:cs="Times New Roman"/>
+                <w:sz w:val="20"/>
+                <w:szCs w:val="20"/>
+              </w:rPr>
+              <w:t>Principal Software Engineer</w:t>
             </w:r>
           </w:p>
         </w:tc>
         <w:tc>
           <w:tcPr>
             <w:tcW w:w="3235" w:type="dxa"/>
+            <w:tcBorders>
+              <w:top w:val="nil"/>
+              <w:left w:val="nil"/>
+              <w:bottom w:val="nil"/>
+              <w:right w:val="nil"/>
+            </w:tcBorders>
+          </w:tcPr>
+          <w:p>
+            <w:pPr>
+              <w:spacing w:after="5" w:line="265" w:lineRule="auto"/>
+              <w:jc w:val="right"/>
+              <w:rPr>
+                <w:rFonts w:ascii="Roboto" w:eastAsia="Book Antiqua" w:hAnsi="Roboto" w:cs="Times New Roman"/>
+                <w:sz w:val="20"/>
+                <w:szCs w:val="20"/>
+              </w:rPr>
+            </w:pPr>
+            <w:r>
+              <w:rPr>
+                <w:rFonts w:ascii="Roboto" w:eastAsia="Book Antiqua" w:hAnsi="Roboto" w:cs="Times New Roman"/>
+                <w:sz w:val="20"/>
+                <w:szCs w:val="20"/>
+              </w:rPr>
+              <w:t>San Francisco, CA</w:t>
+            </w:r>
+            <w:r>
+              <w:rPr>
+                <w:rFonts w:ascii="Roboto" w:eastAsia="Book Antiqua" w:hAnsi="Roboto" w:cs="Times New Roman"/>
+                <w:sz w:val="20"/>
+                <w:szCs w:val="20"/>
+              </w:rPr>
+              <w:t xml:space="preserve"> </w:t>
+            </w:r>
+            <w:r>
+              <w:rPr>
+                <w:rFonts w:ascii="Roboto" w:eastAsia="Book Antiqua" w:hAnsi="Roboto" w:cs="Times New Roman"/>
+                <w:sz w:val="20"/>
+                <w:szCs w:val="20"/>
+              </w:rPr>
+              <w:t>(Remote)</w:t>
+            </w:r>
+          </w:p>
+        </w:tc>
+      </w:tr>
+      <w:tr>
+        <w:tc>
+          <w:tcPr>
+            <w:tcW w:w="9350" w:type="dxa"/>
+            <w:gridSpan w:val="2"/>
+            <w:tcBorders>
+              <w:top w:val="nil"/>
+              <w:left w:val="nil"/>
+              <w:bottom w:val="nil"/>
+              <w:right w:val="nil"/>
+            </w:tcBorders>
+          </w:tcPr>
+          <w:p>
+            <w:pPr>
+              <w:spacing w:after="5" w:line="265" w:lineRule="auto"/>
+              <w:jc w:val="right"/>
+              <w:rPr>
+                <w:rFonts w:ascii="Roboto" w:eastAsia="Book Antiqua" w:hAnsi="Roboto" w:cs="Times New Roman"/>
+                <w:sz w:val="20"/>
+                <w:szCs w:val="20"/>
+              </w:rPr>
+            </w:pPr>
+          </w:p>
+          <w:p>
+            <w:pPr>
+              <w:pStyle w:val="ListParagraph"/>
+              <w:numPr>
+                <w:ilvl w:val="0"/>
+                <w:numId w:val="6"/>
+              </w:numPr>
+              <w:spacing w:after="5" w:line="265" w:lineRule="auto"/>
+              <w:rPr>
+                <w:rFonts w:ascii="Roboto" w:eastAsia="Book Antiqua" w:hAnsi="Roboto" w:cs="Times New Roman"/>
+                <w:sz w:val="20"/>
+                <w:szCs w:val="20"/>
+              </w:rPr>
+            </w:pPr>
+            <w:r>
+              <w:rPr>
+                <w:rFonts w:ascii="Roboto" w:eastAsia="Book Antiqua" w:hAnsi="Roboto" w:cs="Times New Roman"/>
+                <w:sz w:val="20"/>
+                <w:szCs w:val="20"/>
+              </w:rPr>
+              <w:t>Leading company efforts in Customer Security Team</w:t>
+            </w:r>
+            <w:r>
+              <w:rPr>
+                <w:rFonts w:ascii="Roboto" w:eastAsia="Book Antiqua" w:hAnsi="Roboto" w:cs="Times New Roman"/>
+                <w:sz w:val="20"/>
+                <w:szCs w:val="20"/>
+              </w:rPr>
+              <w:t>.</w:t>
+            </w:r>
+          </w:p>
+          <w:p>
+            <w:pPr>
+              <w:pStyle w:val="ListParagraph"/>
+              <w:numPr>
+                <w:ilvl w:val="0"/>
+                <w:numId w:val="6"/>
+              </w:numPr>
+              <w:spacing w:after="5" w:line="265" w:lineRule="auto"/>
+              <w:rPr>
+                <w:rFonts w:ascii="Roboto" w:eastAsia="Book Antiqua" w:hAnsi="Roboto" w:cs="Times New Roman"/>
+                <w:sz w:val="20"/>
+                <w:szCs w:val="20"/>
+              </w:rPr>
+            </w:pPr>
+            <w:r>
+              <w:rPr>
+                <w:rFonts w:ascii="Roboto" w:eastAsia="Book Antiqua" w:hAnsi="Roboto" w:cs="Times New Roman"/>
+                <w:sz w:val="20"/>
+                <w:szCs w:val="20"/>
+              </w:rPr>
+              <w:t>Developed scalable client security analysis service in parallel with business product team</w:t>
+            </w:r>
+            <w:r>
+              <w:rPr>
+                <w:rFonts w:ascii="Roboto" w:eastAsia="Book Antiqua" w:hAnsi="Roboto" w:cs="Times New Roman"/>
+                <w:sz w:val="20"/>
+                <w:szCs w:val="20"/>
+              </w:rPr>
+              <w:t>.</w:t>
+            </w:r>
+          </w:p>
+          <w:p>
+            <w:pPr>
+              <w:pStyle w:val="ListParagraph"/>
+              <w:numPr>
+                <w:ilvl w:val="0"/>
+                <w:numId w:val="6"/>
+              </w:numPr>
+              <w:spacing w:after="5" w:line="265" w:lineRule="auto"/>
+              <w:rPr>
+                <w:rFonts w:ascii="Roboto" w:eastAsia="Book Antiqua" w:hAnsi="Roboto" w:cs="Times New Roman"/>
+                <w:sz w:val="20"/>
+                <w:szCs w:val="20"/>
+              </w:rPr>
+            </w:pPr>
+            <w:r>
+              <w:rPr>
+                <w:rFonts w:ascii="Roboto" w:eastAsia="Book Antiqua" w:hAnsi="Roboto" w:cs="Times New Roman"/>
+                <w:sz w:val="20"/>
+                <w:szCs w:val="20"/>
+              </w:rPr>
+              <w:t>Worked with security engineers to help implement autonomous versions of tradecraft trials</w:t>
+            </w:r>
+            <w:r>
+              <w:rPr>
+                <w:rFonts w:ascii="Roboto" w:eastAsia="Book Antiqua" w:hAnsi="Roboto" w:cs="Times New Roman"/>
+                <w:sz w:val="20"/>
+                <w:szCs w:val="20"/>
+              </w:rPr>
+              <w:t>.</w:t>
+            </w:r>
+          </w:p>
+          <w:p>
+            <w:pPr>
+              <w:pStyle w:val="ListParagraph"/>
+              <w:numPr>
+                <w:ilvl w:val="0"/>
+                <w:numId w:val="6"/>
+              </w:numPr>
+              <w:spacing w:after="5" w:line="265" w:lineRule="auto"/>
+              <w:rPr>
+                <w:rFonts w:ascii="Roboto" w:eastAsia="Book Antiqua" w:hAnsi="Roboto" w:cs="Times New Roman"/>
+                <w:sz w:val="20"/>
+                <w:szCs w:val="20"/>
+              </w:rPr>
+            </w:pPr>
+            <w:r>
+              <w:rPr>
+                <w:rFonts w:ascii="Roboto" w:eastAsia="Book Antiqua" w:hAnsi="Roboto" w:cs="Times New Roman"/>
+                <w:sz w:val="20"/>
+                <w:szCs w:val="20"/>
+              </w:rPr>
+              <w:t>Worked with junior engineers to assist in technological design approaches and mentoring</w:t>
+            </w:r>
+            <w:r>
+              <w:rPr>
+                <w:rFonts w:ascii="Roboto" w:eastAsia="Book Antiqua" w:hAnsi="Roboto" w:cs="Times New Roman"/>
+                <w:sz w:val="20"/>
+                <w:szCs w:val="20"/>
+              </w:rPr>
+              <w:t>.</w:t>
+            </w:r>
+          </w:p>
+          <w:p>
+            <w:pPr>
+              <w:pStyle w:val="ListParagraph"/>
+              <w:numPr>
+                <w:ilvl w:val="0"/>
+                <w:numId w:val="6"/>
+              </w:numPr>
+              <w:spacing w:after="5" w:line="265" w:lineRule="auto"/>
+              <w:rPr>
+                <w:rFonts w:ascii="Roboto" w:eastAsia="Book Antiqua" w:hAnsi="Roboto" w:cs="Times New Roman"/>
+                <w:sz w:val="20"/>
+                <w:szCs w:val="20"/>
+              </w:rPr>
+            </w:pPr>
+            <w:r>
+              <w:rPr>
+                <w:rFonts w:ascii="Roboto" w:eastAsia="Book Antiqua" w:hAnsi="Roboto" w:cs="Times New Roman"/>
+                <w:sz w:val="20"/>
+                <w:szCs w:val="20"/>
+              </w:rPr>
+              <w:t xml:space="preserve">Implemented system queuing and task dispatch system using Apache </w:t>
+            </w:r>
+            <w:proofErr w:type="spellStart"/>
+            <w:r>
+              <w:rPr>
+                <w:rFonts w:ascii="Roboto" w:eastAsia="Book Antiqua" w:hAnsi="Roboto" w:cs="Times New Roman"/>
+                <w:sz w:val="20"/>
+                <w:szCs w:val="20"/>
+              </w:rPr>
+              <w:t>NiFi</w:t>
+            </w:r>
+            <w:proofErr w:type="spellEnd"/>
+            <w:r>
+              <w:rPr>
+                <w:rFonts w:ascii="Roboto" w:eastAsia="Book Antiqua" w:hAnsi="Roboto" w:cs="Times New Roman"/>
+                <w:sz w:val="20"/>
+                <w:szCs w:val="20"/>
+              </w:rPr>
+              <w:t>.</w:t>
+            </w:r>
+          </w:p>
+        </w:tc>
+      </w:tr>
+      <w:tr>
+        <w:tc>
+          <w:tcPr>
+            <w:tcW w:w="9350" w:type="dxa"/>
+            <w:gridSpan w:val="2"/>
+            <w:tcBorders>
+              <w:top w:val="nil"/>
+              <w:left w:val="nil"/>
+              <w:bottom w:val="nil"/>
+              <w:right w:val="nil"/>
+            </w:tcBorders>
+          </w:tcPr>
+          <w:p>
+            <w:pPr>
+              <w:spacing w:after="5" w:line="265" w:lineRule="auto"/>
+              <w:jc w:val="right"/>
+              <w:rPr>
+                <w:rFonts w:ascii="Roboto" w:eastAsia="Book Antiqua" w:hAnsi="Roboto" w:cs="Times New Roman"/>
+                <w:sz w:val="20"/>
+                <w:szCs w:val="20"/>
+              </w:rPr>
+            </w:pPr>
+          </w:p>
+        </w:tc>
+      </w:tr>
+      <w:tr>
+        <w:trPr>
+          <w:trHeight w:val="377"/>
+        </w:trPr>
+        <w:tc>
+          <w:tcPr>
+            <w:tcW w:w="6115" w:type="dxa"/>
+            <w:tcBorders>
+              <w:top w:val="nil"/>
+              <w:left w:val="nil"/>
+              <w:bottom w:val="nil"/>
+              <w:right w:val="nil"/>
+            </w:tcBorders>
+          </w:tcPr>
+          <w:p>
+            <w:pPr>
+              <w:spacing w:after="5" w:line="265" w:lineRule="auto"/>
+              <w:rPr>
+                <w:rFonts w:ascii="Roboto" w:eastAsia="Book Antiqua" w:hAnsi="Roboto" w:cs="Times New Roman"/>
+                <w:sz w:val="20"/>
+                <w:szCs w:val="20"/>
+              </w:rPr>
+            </w:pPr>
+            <w:r>
+              <w:rPr>
+                <w:rFonts w:ascii="Roboto" w:eastAsia="Book Antiqua" w:hAnsi="Roboto" w:cs="Times New Roman"/>
+                <w:b/>
+                <w:sz w:val="24"/>
+                <w:szCs w:val="24"/>
+              </w:rPr>
+              <w:t>[redacted]</w:t>
+            </w:r>
+          </w:p>
+        </w:tc>
+        <w:tc>
+          <w:tcPr>
+            <w:tcW w:w="3235" w:type="dxa"/>
+            <w:tcBorders>
+              <w:top w:val="nil"/>
+              <w:left w:val="nil"/>
+              <w:bottom w:val="nil"/>
+              <w:right w:val="nil"/>
+            </w:tcBorders>
           </w:tcPr>
           <w:p>
             <w:pPr>
@@ -4352,34 +4978,7 @@
                 <w:sz w:val="24"/>
                 <w:szCs w:val="24"/>
               </w:rPr>
-              <w:t xml:space="preserve">October 2014 </w:t>
-            </w:r>
-            <w:r>
-              <w:rPr>
-                <w:rFonts w:ascii="Roboto" w:eastAsia="Book Antiqua" w:hAnsi="Roboto" w:cs="Times New Roman"/>
-                <w:b/>
-                <w:sz w:val="24"/>
-                <w:szCs w:val="24"/>
-              </w:rPr>
-              <w:t>to</w:t>
-            </w:r>
-            <w:r>
-              <w:rPr>
-                <w:rFonts w:ascii="Roboto" w:eastAsia="Book Antiqua" w:hAnsi="Roboto" w:cs="Times New Roman"/>
-                <w:b/>
-                <w:sz w:val="24"/>
-                <w:szCs w:val="24"/>
-              </w:rPr>
-              <w:t xml:space="preserve"> </w:t>
-            </w:r>
-            <w:r>
-              <w:rPr>
-                <w:rFonts w:ascii="Roboto" w:eastAsia="Book Antiqua" w:hAnsi="Roboto" w:cs="Times New Roman"/>
-                <w:b/>
-                <w:sz w:val="24"/>
-                <w:szCs w:val="24"/>
-              </w:rPr>
-              <w:t>Present</w:t>
+              <w:t>July 2016 to April 2018</w:t>
             </w:r>
           </w:p>
         </w:tc>
@@ -4388,29 +4987,41 @@
         <w:tc>
           <w:tcPr>
             <w:tcW w:w="6115" w:type="dxa"/>
-          </w:tcPr>
-          <w:p>
-            <w:pPr>
-              <w:spacing w:after="5" w:line="265" w:lineRule="auto"/>
-              <w:rPr>
-                <w:rFonts w:ascii="Roboto" w:eastAsia="Book Antiqua" w:hAnsi="Roboto" w:cs="Times New Roman"/>
-                <w:sz w:val="20"/>
-                <w:szCs w:val="20"/>
-              </w:rPr>
-            </w:pPr>
-            <w:r>
-              <w:rPr>
-                <w:rFonts w:ascii="Roboto" w:eastAsia="Book Antiqua" w:hAnsi="Roboto" w:cs="Times New Roman"/>
-                <w:sz w:val="20"/>
-                <w:szCs w:val="20"/>
-              </w:rPr>
-              <w:t>Senior Software Engineer</w:t>
+            <w:tcBorders>
+              <w:top w:val="nil"/>
+              <w:left w:val="nil"/>
+              <w:bottom w:val="nil"/>
+              <w:right w:val="nil"/>
+            </w:tcBorders>
+          </w:tcPr>
+          <w:p>
+            <w:pPr>
+              <w:spacing w:after="5" w:line="265" w:lineRule="auto"/>
+              <w:rPr>
+                <w:rFonts w:ascii="Roboto" w:eastAsia="Book Antiqua" w:hAnsi="Roboto" w:cs="Times New Roman"/>
+                <w:sz w:val="20"/>
+                <w:szCs w:val="20"/>
+              </w:rPr>
+            </w:pPr>
+            <w:r>
+              <w:rPr>
+                <w:rFonts w:ascii="Roboto" w:eastAsia="Book Antiqua" w:hAnsi="Roboto" w:cs="Times New Roman"/>
+                <w:sz w:val="20"/>
+                <w:szCs w:val="20"/>
+              </w:rPr>
+              <w:t>Infrastructure Lead / SRE</w:t>
             </w:r>
           </w:p>
         </w:tc>
         <w:tc>
           <w:tcPr>
             <w:tcW w:w="3235" w:type="dxa"/>
+            <w:tcBorders>
+              <w:top w:val="nil"/>
+              <w:left w:val="nil"/>
+              <w:bottom w:val="nil"/>
+              <w:right w:val="nil"/>
+            </w:tcBorders>
           </w:tcPr>
           <w:p>
             <w:pPr>
@@ -4428,7 +5039,23 @@
                 <w:sz w:val="20"/>
                 <w:szCs w:val="20"/>
               </w:rPr>
-              <w:t>Fulton, MD</w:t>
+              <w:t>Elkridge</w:t>
+            </w:r>
+            <w:r>
+              <w:rPr>
+                <w:rFonts w:ascii="Roboto" w:eastAsia="Book Antiqua" w:hAnsi="Roboto" w:cs="Times New Roman"/>
+                <w:sz w:val="20"/>
+                <w:szCs w:val="20"/>
+              </w:rPr>
+              <w:t>, MD</w:t>
+            </w:r>
+            <w:r>
+              <w:rPr>
+                <w:rFonts w:ascii="Roboto" w:eastAsia="Book Antiqua" w:hAnsi="Roboto" w:cs="Times New Roman"/>
+                <w:sz w:val="20"/>
+                <w:szCs w:val="20"/>
+              </w:rPr>
+              <w:t xml:space="preserve"> + Remote Work</w:t>
             </w:r>
           </w:p>
         </w:tc>
@@ -4438,10 +5065,15 @@
           <w:tcPr>
             <w:tcW w:w="9350" w:type="dxa"/>
             <w:gridSpan w:val="2"/>
-          </w:tcPr>
-          <w:p>
-            <w:pPr>
-              <w:pStyle w:val="ListParagraph"/>
+            <w:tcBorders>
+              <w:top w:val="nil"/>
+              <w:left w:val="nil"/>
+              <w:bottom w:val="nil"/>
+              <w:right w:val="nil"/>
+            </w:tcBorders>
+          </w:tcPr>
+          <w:p>
+            <w:pPr>
               <w:spacing w:after="5" w:line="265" w:lineRule="auto"/>
               <w:rPr>
                 <w:rFonts w:ascii="Roboto" w:eastAsia="Book Antiqua" w:hAnsi="Roboto" w:cs="Times New Roman"/>
@@ -4458,51 +5090,20 @@
                 <w:numId w:val="5"/>
               </w:numPr>
               <w:spacing w:after="5" w:line="265" w:lineRule="auto"/>
-              <w:rPr>
-                <w:rFonts w:ascii="Roboto" w:eastAsia="Book Antiqua" w:hAnsi="Roboto" w:cs="Times New Roman"/>
-                <w:sz w:val="20"/>
-                <w:szCs w:val="20"/>
-              </w:rPr>
-            </w:pPr>
-            <w:r>
-              <w:rPr>
-                <w:rFonts w:ascii="Roboto" w:eastAsia="Book Antiqua" w:hAnsi="Roboto" w:cs="Times New Roman"/>
-                <w:sz w:val="20"/>
-                <w:szCs w:val="20"/>
-              </w:rPr>
-              <w:t>Technical lead for streaming analytics effort. This product capability was implemented using data from a distribut</w:t>
-            </w:r>
-            <w:r>
-              <w:rPr>
-                <w:rFonts w:ascii="Roboto" w:eastAsia="Book Antiqua" w:hAnsi="Roboto" w:cs="Times New Roman"/>
-                <w:sz w:val="20"/>
-                <w:szCs w:val="20"/>
-              </w:rPr>
-              <w:t>ed Kafka bus to Spark Streaming.</w:t>
-            </w:r>
-            <w:r>
-              <w:rPr>
-                <w:rFonts w:ascii="Roboto" w:eastAsia="Book Antiqua" w:hAnsi="Roboto" w:cs="Times New Roman"/>
-                <w:sz w:val="20"/>
-                <w:szCs w:val="20"/>
-              </w:rPr>
-              <w:t xml:space="preserve"> </w:t>
-            </w:r>
-            <w:r>
-              <w:rPr>
-                <w:rFonts w:ascii="Roboto" w:eastAsia="Book Antiqua" w:hAnsi="Roboto" w:cs="Times New Roman"/>
-                <w:sz w:val="20"/>
-                <w:szCs w:val="20"/>
-              </w:rPr>
-              <w:t>This architecture</w:t>
-            </w:r>
-            <w:r>
-              <w:rPr>
-                <w:rFonts w:ascii="Roboto" w:eastAsia="Book Antiqua" w:hAnsi="Roboto" w:cs="Times New Roman"/>
-                <w:sz w:val="20"/>
-                <w:szCs w:val="20"/>
-              </w:rPr>
-              <w:t xml:space="preserve"> served as an interface to models performing unsupervised learning in near real-time.</w:t>
+              <w:jc w:val="both"/>
+              <w:rPr>
+                <w:rFonts w:ascii="Roboto" w:eastAsia="Book Antiqua" w:hAnsi="Roboto" w:cs="Times New Roman"/>
+                <w:sz w:val="20"/>
+                <w:szCs w:val="20"/>
+              </w:rPr>
+            </w:pPr>
+            <w:r>
+              <w:rPr>
+                <w:rFonts w:ascii="Roboto" w:eastAsia="Book Antiqua" w:hAnsi="Roboto" w:cs="Times New Roman"/>
+                <w:sz w:val="20"/>
+                <w:szCs w:val="20"/>
+              </w:rPr>
+              <w:t>Performed budgetary analysis and procurement execution of primary data center.</w:t>
             </w:r>
           </w:p>
           <w:p>
@@ -4513,19 +5114,28 @@
                 <w:numId w:val="5"/>
               </w:numPr>
               <w:spacing w:after="5" w:line="265" w:lineRule="auto"/>
-              <w:rPr>
-                <w:rFonts w:ascii="Roboto" w:eastAsia="Book Antiqua" w:hAnsi="Roboto" w:cs="Times New Roman"/>
-                <w:sz w:val="20"/>
-                <w:szCs w:val="20"/>
-              </w:rPr>
-            </w:pPr>
-            <w:r>
-              <w:rPr>
-                <w:rFonts w:ascii="Roboto" w:eastAsia="Book Antiqua" w:hAnsi="Roboto" w:cs="Times New Roman"/>
-                <w:sz w:val="20"/>
-                <w:szCs w:val="20"/>
-              </w:rPr>
-              <w:t>Served as the technical oversight staff member for the president of the company’s Technical Division. This effort was critical in identifying technical issues during system and software integration as appliances were deployed into customer environments. In addition, worked with members of all component development teams and infrastructure personnel to adjust software design and implementation mechanics, ultimately leading to better continuous deployment.</w:t>
+              <w:jc w:val="both"/>
+              <w:rPr>
+                <w:rFonts w:ascii="Roboto" w:eastAsia="Book Antiqua" w:hAnsi="Roboto" w:cs="Times New Roman"/>
+                <w:sz w:val="20"/>
+                <w:szCs w:val="20"/>
+              </w:rPr>
+            </w:pPr>
+            <w:r>
+              <w:rPr>
+                <w:rFonts w:ascii="Roboto" w:eastAsia="Book Antiqua" w:hAnsi="Roboto" w:cs="Times New Roman"/>
+                <w:sz w:val="20"/>
+                <w:szCs w:val="20"/>
+              </w:rPr>
+              <w:t>Designed</w:t>
+            </w:r>
+            <w:r>
+              <w:rPr>
+                <w:rFonts w:ascii="Roboto" w:eastAsia="Book Antiqua" w:hAnsi="Roboto" w:cs="Times New Roman"/>
+                <w:sz w:val="20"/>
+                <w:szCs w:val="20"/>
+              </w:rPr>
+              <w:t xml:space="preserve"> and implemented data center buildout, including system deployment, networking, and software implementation.</w:t>
             </w:r>
           </w:p>
           <w:p>
@@ -4536,19 +5146,20 @@
                 <w:numId w:val="5"/>
               </w:numPr>
               <w:spacing w:after="5" w:line="265" w:lineRule="auto"/>
-              <w:rPr>
-                <w:rFonts w:ascii="Roboto" w:eastAsia="Book Antiqua" w:hAnsi="Roboto" w:cs="Times New Roman"/>
-                <w:sz w:val="20"/>
-                <w:szCs w:val="20"/>
-              </w:rPr>
-            </w:pPr>
-            <w:r>
-              <w:rPr>
-                <w:rFonts w:ascii="Roboto" w:eastAsia="Book Antiqua" w:hAnsi="Roboto" w:cs="Times New Roman"/>
-                <w:sz w:val="20"/>
-                <w:szCs w:val="20"/>
-              </w:rPr>
-              <w:t>Designed and implemented several prototypes of a large-scale node graph visualization (100K+ nodes), giving full network situational awareness as a next-generation capability.</w:t>
+              <w:jc w:val="both"/>
+              <w:rPr>
+                <w:rFonts w:ascii="Roboto" w:eastAsia="Book Antiqua" w:hAnsi="Roboto" w:cs="Times New Roman"/>
+                <w:sz w:val="20"/>
+                <w:szCs w:val="20"/>
+              </w:rPr>
+            </w:pPr>
+            <w:r>
+              <w:rPr>
+                <w:rFonts w:ascii="Roboto" w:eastAsia="Book Antiqua" w:hAnsi="Roboto" w:cs="Times New Roman"/>
+                <w:sz w:val="20"/>
+                <w:szCs w:val="20"/>
+              </w:rPr>
+              <w:t>Led effort to host and implement a JAMF instance to autonomously manage company iPhone and MBP fleet.</w:t>
             </w:r>
           </w:p>
           <w:p>
@@ -4559,6 +5170,424 @@
                 <w:numId w:val="5"/>
               </w:numPr>
               <w:spacing w:after="5" w:line="265" w:lineRule="auto"/>
+              <w:jc w:val="both"/>
+              <w:rPr>
+                <w:rFonts w:ascii="Roboto" w:eastAsia="Book Antiqua" w:hAnsi="Roboto" w:cs="Times New Roman"/>
+                <w:sz w:val="20"/>
+                <w:szCs w:val="20"/>
+              </w:rPr>
+            </w:pPr>
+            <w:r>
+              <w:rPr>
+                <w:rFonts w:ascii="Roboto" w:eastAsia="Book Antiqua" w:hAnsi="Roboto" w:cs="Times New Roman"/>
+                <w:sz w:val="20"/>
+                <w:szCs w:val="20"/>
+              </w:rPr>
+              <w:t>Implemented program for vendor relationships with third-party where necessary.</w:t>
+            </w:r>
+          </w:p>
+          <w:p>
+            <w:pPr>
+              <w:pStyle w:val="ListParagraph"/>
+              <w:numPr>
+                <w:ilvl w:val="0"/>
+                <w:numId w:val="5"/>
+              </w:numPr>
+              <w:spacing w:after="5" w:line="265" w:lineRule="auto"/>
+              <w:jc w:val="both"/>
+              <w:rPr>
+                <w:rFonts w:ascii="Roboto" w:eastAsia="Book Antiqua" w:hAnsi="Roboto" w:cs="Times New Roman"/>
+                <w:sz w:val="20"/>
+                <w:szCs w:val="20"/>
+              </w:rPr>
+            </w:pPr>
+            <w:r>
+              <w:rPr>
+                <w:rFonts w:ascii="Roboto" w:eastAsia="Book Antiqua" w:hAnsi="Roboto" w:cs="Times New Roman"/>
+                <w:sz w:val="20"/>
+                <w:szCs w:val="20"/>
+              </w:rPr>
+              <w:t>Helped to develop initial prototypes of analysis software for client research.</w:t>
+            </w:r>
+          </w:p>
+          <w:p>
+            <w:pPr>
+              <w:pStyle w:val="ListParagraph"/>
+              <w:numPr>
+                <w:ilvl w:val="0"/>
+                <w:numId w:val="5"/>
+              </w:numPr>
+              <w:spacing w:after="5" w:line="265" w:lineRule="auto"/>
+              <w:jc w:val="both"/>
+              <w:rPr>
+                <w:rFonts w:ascii="Roboto" w:eastAsia="Book Antiqua" w:hAnsi="Roboto" w:cs="Times New Roman"/>
+                <w:sz w:val="20"/>
+                <w:szCs w:val="20"/>
+              </w:rPr>
+            </w:pPr>
+            <w:r>
+              <w:rPr>
+                <w:rFonts w:ascii="Roboto" w:eastAsia="Book Antiqua" w:hAnsi="Roboto" w:cs="Times New Roman"/>
+                <w:sz w:val="20"/>
+                <w:szCs w:val="20"/>
+              </w:rPr>
+              <w:t>Helped to support corporate operations team with subject matter expertise on client analysis as required.</w:t>
+            </w:r>
+          </w:p>
+          <w:p>
+            <w:pPr>
+              <w:pStyle w:val="ListParagraph"/>
+              <w:numPr>
+                <w:ilvl w:val="0"/>
+                <w:numId w:val="5"/>
+              </w:numPr>
+              <w:spacing w:after="5" w:line="265" w:lineRule="auto"/>
+              <w:jc w:val="both"/>
+              <w:rPr>
+                <w:rFonts w:ascii="Roboto" w:eastAsia="Book Antiqua" w:hAnsi="Roboto" w:cs="Times New Roman"/>
+                <w:sz w:val="20"/>
+                <w:szCs w:val="20"/>
+              </w:rPr>
+            </w:pPr>
+            <w:r>
+              <w:rPr>
+                <w:rFonts w:ascii="Roboto" w:eastAsia="Book Antiqua" w:hAnsi="Roboto" w:cs="Times New Roman"/>
+                <w:sz w:val="20"/>
+                <w:szCs w:val="20"/>
+              </w:rPr>
+              <w:t>Designed and implemented continuous integration and deployment techniques for development team</w:t>
+            </w:r>
+          </w:p>
+        </w:tc>
+      </w:tr>
+      <w:tr>
+        <w:tc>
+          <w:tcPr>
+            <w:tcW w:w="9350" w:type="dxa"/>
+            <w:gridSpan w:val="2"/>
+            <w:tcBorders>
+              <w:top w:val="nil"/>
+              <w:left w:val="nil"/>
+              <w:bottom w:val="nil"/>
+              <w:right w:val="nil"/>
+            </w:tcBorders>
+          </w:tcPr>
+          <w:p>
+            <w:pPr>
+              <w:spacing w:after="5" w:line="265" w:lineRule="auto"/>
+              <w:rPr>
+                <w:rFonts w:ascii="Roboto" w:eastAsia="Book Antiqua" w:hAnsi="Roboto" w:cs="Times New Roman"/>
+                <w:sz w:val="20"/>
+                <w:szCs w:val="20"/>
+              </w:rPr>
+            </w:pPr>
+          </w:p>
+        </w:tc>
+      </w:tr>
+      <w:tr>
+        <w:tblPrEx>
+          <w:tblBorders>
+            <w:top w:val="none" w:sz="0" w:space="0" w:color="auto"/>
+            <w:left w:val="none" w:sz="0" w:space="0" w:color="auto"/>
+            <w:bottom w:val="none" w:sz="0" w:space="0" w:color="auto"/>
+            <w:right w:val="none" w:sz="0" w:space="0" w:color="auto"/>
+            <w:insideH w:val="none" w:sz="0" w:space="0" w:color="auto"/>
+            <w:insideV w:val="none" w:sz="0" w:space="0" w:color="auto"/>
+          </w:tblBorders>
+        </w:tblPrEx>
+        <w:trPr>
+          <w:trHeight w:val="377"/>
+        </w:trPr>
+        <w:tc>
+          <w:tcPr>
+            <w:tcW w:w="6115" w:type="dxa"/>
+          </w:tcPr>
+          <w:p>
+            <w:pPr>
+              <w:spacing w:after="5" w:line="265" w:lineRule="auto"/>
+              <w:rPr>
+                <w:rFonts w:ascii="Roboto" w:eastAsia="Book Antiqua" w:hAnsi="Roboto" w:cs="Times New Roman"/>
+                <w:sz w:val="20"/>
+                <w:szCs w:val="20"/>
+              </w:rPr>
+            </w:pPr>
+            <w:proofErr w:type="spellStart"/>
+            <w:r>
+              <w:rPr>
+                <w:rFonts w:ascii="Roboto" w:eastAsia="Book Antiqua" w:hAnsi="Roboto" w:cs="Times New Roman"/>
+                <w:b/>
+                <w:sz w:val="24"/>
+                <w:szCs w:val="24"/>
+              </w:rPr>
+              <w:t>IronNet</w:t>
+            </w:r>
+            <w:proofErr w:type="spellEnd"/>
+            <w:r>
+              <w:rPr>
+                <w:rFonts w:ascii="Roboto" w:eastAsia="Book Antiqua" w:hAnsi="Roboto" w:cs="Times New Roman"/>
+                <w:b/>
+                <w:sz w:val="24"/>
+                <w:szCs w:val="24"/>
+              </w:rPr>
+              <w:t xml:space="preserve"> Cybersecurity</w:t>
+            </w:r>
+          </w:p>
+        </w:tc>
+        <w:tc>
+          <w:tcPr>
+            <w:tcW w:w="3235" w:type="dxa"/>
+          </w:tcPr>
+          <w:p>
+            <w:pPr>
+              <w:tabs>
+                <w:tab w:val="left" w:pos="1650"/>
+              </w:tabs>
+              <w:spacing w:after="5" w:line="265" w:lineRule="auto"/>
+              <w:jc w:val="right"/>
+              <w:rPr>
+                <w:rFonts w:ascii="Roboto" w:eastAsia="Book Antiqua" w:hAnsi="Roboto" w:cs="Times New Roman"/>
+                <w:sz w:val="20"/>
+                <w:szCs w:val="20"/>
+              </w:rPr>
+            </w:pPr>
+            <w:r>
+              <w:rPr>
+                <w:rFonts w:ascii="Roboto" w:eastAsia="Book Antiqua" w:hAnsi="Roboto" w:cs="Times New Roman"/>
+                <w:b/>
+                <w:sz w:val="24"/>
+                <w:szCs w:val="24"/>
+              </w:rPr>
+              <w:t xml:space="preserve">October 2014 </w:t>
+            </w:r>
+            <w:r>
+              <w:rPr>
+                <w:rFonts w:ascii="Roboto" w:eastAsia="Book Antiqua" w:hAnsi="Roboto" w:cs="Times New Roman"/>
+                <w:b/>
+                <w:sz w:val="24"/>
+                <w:szCs w:val="24"/>
+              </w:rPr>
+              <w:t>to</w:t>
+            </w:r>
+            <w:r>
+              <w:rPr>
+                <w:rFonts w:ascii="Roboto" w:eastAsia="Book Antiqua" w:hAnsi="Roboto" w:cs="Times New Roman"/>
+                <w:b/>
+                <w:sz w:val="24"/>
+                <w:szCs w:val="24"/>
+              </w:rPr>
+              <w:t xml:space="preserve"> </w:t>
+            </w:r>
+            <w:r>
+              <w:rPr>
+                <w:rFonts w:ascii="Roboto" w:eastAsia="Book Antiqua" w:hAnsi="Roboto" w:cs="Times New Roman"/>
+                <w:b/>
+                <w:sz w:val="24"/>
+                <w:szCs w:val="24"/>
+              </w:rPr>
+              <w:t>July 2016</w:t>
+            </w:r>
+          </w:p>
+        </w:tc>
+      </w:tr>
+      <w:tr>
+        <w:tblPrEx>
+          <w:tblBorders>
+            <w:top w:val="none" w:sz="0" w:space="0" w:color="auto"/>
+            <w:left w:val="none" w:sz="0" w:space="0" w:color="auto"/>
+            <w:bottom w:val="none" w:sz="0" w:space="0" w:color="auto"/>
+            <w:right w:val="none" w:sz="0" w:space="0" w:color="auto"/>
+            <w:insideH w:val="none" w:sz="0" w:space="0" w:color="auto"/>
+            <w:insideV w:val="none" w:sz="0" w:space="0" w:color="auto"/>
+          </w:tblBorders>
+        </w:tblPrEx>
+        <w:tc>
+          <w:tcPr>
+            <w:tcW w:w="6115" w:type="dxa"/>
+          </w:tcPr>
+          <w:p>
+            <w:pPr>
+              <w:spacing w:after="5" w:line="265" w:lineRule="auto"/>
+              <w:rPr>
+                <w:rFonts w:ascii="Roboto" w:eastAsia="Book Antiqua" w:hAnsi="Roboto" w:cs="Times New Roman"/>
+                <w:sz w:val="20"/>
+                <w:szCs w:val="20"/>
+              </w:rPr>
+            </w:pPr>
+            <w:r>
+              <w:rPr>
+                <w:rFonts w:ascii="Roboto" w:eastAsia="Book Antiqua" w:hAnsi="Roboto" w:cs="Times New Roman"/>
+                <w:sz w:val="20"/>
+                <w:szCs w:val="20"/>
+              </w:rPr>
+              <w:t>Senior Software Engineer</w:t>
+            </w:r>
+          </w:p>
+        </w:tc>
+        <w:tc>
+          <w:tcPr>
+            <w:tcW w:w="3235" w:type="dxa"/>
+          </w:tcPr>
+          <w:p>
+            <w:pPr>
+              <w:spacing w:after="5" w:line="265" w:lineRule="auto"/>
+              <w:jc w:val="right"/>
+              <w:rPr>
+                <w:rFonts w:ascii="Roboto" w:eastAsia="Book Antiqua" w:hAnsi="Roboto" w:cs="Times New Roman"/>
+                <w:sz w:val="20"/>
+                <w:szCs w:val="20"/>
+              </w:rPr>
+            </w:pPr>
+            <w:r>
+              <w:rPr>
+                <w:rFonts w:ascii="Roboto" w:eastAsia="Book Antiqua" w:hAnsi="Roboto" w:cs="Times New Roman"/>
+                <w:sz w:val="20"/>
+                <w:szCs w:val="20"/>
+              </w:rPr>
+              <w:t>Fulton, MD</w:t>
+            </w:r>
+          </w:p>
+        </w:tc>
+      </w:tr>
+      <w:tr>
+        <w:tblPrEx>
+          <w:tblBorders>
+            <w:top w:val="none" w:sz="0" w:space="0" w:color="auto"/>
+            <w:left w:val="none" w:sz="0" w:space="0" w:color="auto"/>
+            <w:bottom w:val="none" w:sz="0" w:space="0" w:color="auto"/>
+            <w:right w:val="none" w:sz="0" w:space="0" w:color="auto"/>
+            <w:insideH w:val="none" w:sz="0" w:space="0" w:color="auto"/>
+            <w:insideV w:val="none" w:sz="0" w:space="0" w:color="auto"/>
+          </w:tblBorders>
+        </w:tblPrEx>
+        <w:tc>
+          <w:tcPr>
+            <w:tcW w:w="9350" w:type="dxa"/>
+            <w:gridSpan w:val="2"/>
+          </w:tcPr>
+          <w:p>
+            <w:pPr>
+              <w:pStyle w:val="ListParagraph"/>
+              <w:spacing w:after="5" w:line="265" w:lineRule="auto"/>
+              <w:rPr>
+                <w:rFonts w:ascii="Roboto" w:eastAsia="Book Antiqua" w:hAnsi="Roboto" w:cs="Times New Roman"/>
+                <w:sz w:val="20"/>
+                <w:szCs w:val="20"/>
+              </w:rPr>
+            </w:pPr>
+          </w:p>
+          <w:p>
+            <w:pPr>
+              <w:pStyle w:val="ListParagraph"/>
+              <w:numPr>
+                <w:ilvl w:val="0"/>
+                <w:numId w:val="5"/>
+              </w:numPr>
+              <w:spacing w:after="5" w:line="265" w:lineRule="auto"/>
+              <w:jc w:val="both"/>
+              <w:rPr>
+                <w:rFonts w:ascii="Roboto" w:eastAsia="Book Antiqua" w:hAnsi="Roboto" w:cs="Times New Roman"/>
+                <w:sz w:val="20"/>
+                <w:szCs w:val="20"/>
+              </w:rPr>
+            </w:pPr>
+            <w:r>
+              <w:rPr>
+                <w:rFonts w:ascii="Roboto" w:eastAsia="Book Antiqua" w:hAnsi="Roboto" w:cs="Times New Roman"/>
+                <w:sz w:val="20"/>
+                <w:szCs w:val="20"/>
+              </w:rPr>
+              <w:t>Technical lead for streaming analytics effort. This product capability was implemented using data from a distribut</w:t>
+            </w:r>
+            <w:r>
+              <w:rPr>
+                <w:rFonts w:ascii="Roboto" w:eastAsia="Book Antiqua" w:hAnsi="Roboto" w:cs="Times New Roman"/>
+                <w:sz w:val="20"/>
+                <w:szCs w:val="20"/>
+              </w:rPr>
+              <w:t>ed Kafka bus to Spark Streaming.</w:t>
+            </w:r>
+            <w:r>
+              <w:rPr>
+                <w:rFonts w:ascii="Roboto" w:eastAsia="Book Antiqua" w:hAnsi="Roboto" w:cs="Times New Roman"/>
+                <w:sz w:val="20"/>
+                <w:szCs w:val="20"/>
+              </w:rPr>
+              <w:t xml:space="preserve"> </w:t>
+            </w:r>
+            <w:r>
+              <w:rPr>
+                <w:rFonts w:ascii="Roboto" w:eastAsia="Book Antiqua" w:hAnsi="Roboto" w:cs="Times New Roman"/>
+                <w:sz w:val="20"/>
+                <w:szCs w:val="20"/>
+              </w:rPr>
+              <w:t>This architecture</w:t>
+            </w:r>
+            <w:r>
+              <w:rPr>
+                <w:rFonts w:ascii="Roboto" w:eastAsia="Book Antiqua" w:hAnsi="Roboto" w:cs="Times New Roman"/>
+                <w:sz w:val="20"/>
+                <w:szCs w:val="20"/>
+              </w:rPr>
+              <w:t xml:space="preserve"> served as an interface to models performing unsupervised learning in near real-time.</w:t>
+            </w:r>
+          </w:p>
+          <w:p>
+            <w:pPr>
+              <w:pStyle w:val="ListParagraph"/>
+              <w:numPr>
+                <w:ilvl w:val="0"/>
+                <w:numId w:val="5"/>
+              </w:numPr>
+              <w:spacing w:after="5" w:line="265" w:lineRule="auto"/>
+              <w:jc w:val="both"/>
+              <w:rPr>
+                <w:rFonts w:ascii="Roboto" w:eastAsia="Book Antiqua" w:hAnsi="Roboto" w:cs="Times New Roman"/>
+                <w:sz w:val="20"/>
+                <w:szCs w:val="20"/>
+              </w:rPr>
+            </w:pPr>
+            <w:r>
+              <w:rPr>
+                <w:rFonts w:ascii="Roboto" w:eastAsia="Book Antiqua" w:hAnsi="Roboto" w:cs="Times New Roman"/>
+                <w:sz w:val="20"/>
+                <w:szCs w:val="20"/>
+              </w:rPr>
+              <w:t>Served as the technical oversight staff member for the president of the company’s Technical Division. This effort was critical in identifying technical issues during system and software integration as appliances were deployed into customer environments. In addition, worked with members of all component development teams and infrastructure personnel to adjust software design and implementation mechanics, ultimately leading to better continuous deployment.</w:t>
+            </w:r>
+          </w:p>
+          <w:p>
+            <w:pPr>
+              <w:pStyle w:val="ListParagraph"/>
+              <w:numPr>
+                <w:ilvl w:val="0"/>
+                <w:numId w:val="5"/>
+              </w:numPr>
+              <w:spacing w:after="5" w:line="265" w:lineRule="auto"/>
+              <w:jc w:val="both"/>
+              <w:rPr>
+                <w:rFonts w:ascii="Roboto" w:eastAsia="Book Antiqua" w:hAnsi="Roboto" w:cs="Times New Roman"/>
+                <w:sz w:val="20"/>
+                <w:szCs w:val="20"/>
+              </w:rPr>
+            </w:pPr>
+            <w:r>
+              <w:rPr>
+                <w:rFonts w:ascii="Roboto" w:eastAsia="Book Antiqua" w:hAnsi="Roboto" w:cs="Times New Roman"/>
+                <w:sz w:val="20"/>
+                <w:szCs w:val="20"/>
+              </w:rPr>
+              <w:t>Designed and implemented several prototypes of a large-scale node graph visualization (100K+ nodes), giving full network situational awareness as a next-generation capability.</w:t>
+            </w:r>
+          </w:p>
+          <w:p>
+            <w:pPr>
+              <w:pStyle w:val="ListParagraph"/>
+              <w:numPr>
+                <w:ilvl w:val="0"/>
+                <w:numId w:val="5"/>
+              </w:numPr>
+              <w:spacing w:after="5" w:line="265" w:lineRule="auto"/>
+              <w:jc w:val="both"/>
               <w:rPr>
                 <w:rFonts w:ascii="Roboto" w:eastAsia="Book Antiqua" w:hAnsi="Roboto" w:cs="Times New Roman"/>
                 <w:sz w:val="20"/>
@@ -4609,8 +5638,6 @@
             </w:r>
           </w:p>
         </w:tc>
-        <w:bookmarkStart w:id="0" w:name="_GoBack"/>
-        <w:bookmarkEnd w:id="0"/>
       </w:tr>
     </w:tbl>
     <w:p>
@@ -4622,6 +5649,23 @@
           <w:szCs w:val="20"/>
         </w:rPr>
       </w:pPr>
+    </w:p>
+    <w:p>
+      <w:pPr>
+        <w:rPr>
+          <w:rFonts w:ascii="Roboto" w:eastAsia="Book Antiqua" w:hAnsi="Roboto" w:cs="Times New Roman"/>
+          <w:sz w:val="20"/>
+          <w:szCs w:val="20"/>
+        </w:rPr>
+      </w:pPr>
+      <w:r>
+        <w:rPr>
+          <w:rFonts w:ascii="Roboto" w:eastAsia="Book Antiqua" w:hAnsi="Roboto" w:cs="Times New Roman"/>
+          <w:sz w:val="20"/>
+          <w:szCs w:val="20"/>
+        </w:rPr>
+        <w:br w:type="page"/>
+      </w:r>
     </w:p>
     <w:tbl>
       <w:tblPr>
@@ -4665,6 +5709,7 @@
                 <w:sz w:val="24"/>
                 <w:szCs w:val="24"/>
               </w:rPr>
+              <w:lastRenderedPageBreak/>
               <w:t>Clarity Innovations</w:t>
             </w:r>
           </w:p>
@@ -4792,6 +5837,7 @@
             <w:pPr>
               <w:pStyle w:val="ListParagraph"/>
               <w:spacing w:after="5" w:line="265" w:lineRule="auto"/>
+              <w:jc w:val="both"/>
               <w:rPr>
                 <w:rFonts w:ascii="Roboto" w:eastAsia="Book Antiqua" w:hAnsi="Roboto" w:cs="Times New Roman"/>
                 <w:sz w:val="20"/>
@@ -4807,6 +5853,7 @@
                 <w:numId w:val="5"/>
               </w:numPr>
               <w:spacing w:after="5" w:line="265" w:lineRule="auto"/>
+              <w:jc w:val="both"/>
               <w:rPr>
                 <w:rFonts w:ascii="Roboto" w:eastAsia="Book Antiqua" w:hAnsi="Roboto" w:cs="Times New Roman"/>
                 <w:sz w:val="20"/>
@@ -4846,6 +5893,7 @@
                 <w:numId w:val="5"/>
               </w:numPr>
               <w:spacing w:after="5" w:line="265" w:lineRule="auto"/>
+              <w:jc w:val="both"/>
               <w:rPr>
                 <w:rFonts w:ascii="Roboto" w:eastAsia="Book Antiqua" w:hAnsi="Roboto" w:cs="Times New Roman"/>
                 <w:sz w:val="20"/>
@@ -5011,7 +6059,7 @@
       </w:tr>
       <w:tr>
         <w:trPr>
-          <w:trHeight w:val="3690"/>
+          <w:trHeight w:val="2933"/>
         </w:trPr>
         <w:tc>
           <w:tcPr>
@@ -5037,6 +6085,7 @@
                 <w:numId w:val="5"/>
               </w:numPr>
               <w:spacing w:after="5" w:line="265" w:lineRule="auto"/>
+              <w:jc w:val="both"/>
               <w:rPr>
                 <w:rFonts w:ascii="Roboto" w:eastAsia="Book Antiqua" w:hAnsi="Roboto" w:cs="Times New Roman"/>
                 <w:sz w:val="20"/>
@@ -5092,6 +6141,7 @@
                 <w:numId w:val="5"/>
               </w:numPr>
               <w:spacing w:after="5" w:line="265" w:lineRule="auto"/>
+              <w:jc w:val="both"/>
               <w:rPr>
                 <w:rFonts w:ascii="Roboto" w:eastAsia="Book Antiqua" w:hAnsi="Roboto" w:cs="Times New Roman"/>
                 <w:sz w:val="20"/>
@@ -5155,6 +6205,7 @@
                 <w:numId w:val="5"/>
               </w:numPr>
               <w:spacing w:after="5" w:line="265" w:lineRule="auto"/>
+              <w:jc w:val="both"/>
               <w:rPr>
                 <w:rFonts w:ascii="Roboto" w:eastAsia="Book Antiqua" w:hAnsi="Roboto" w:cs="Times New Roman"/>
                 <w:sz w:val="20"/>
@@ -5208,6 +6259,1069 @@
                 <w:szCs w:val="20"/>
               </w:rPr>
               <w:t>.</w:t>
+            </w:r>
+          </w:p>
+        </w:tc>
+      </w:tr>
+    </w:tbl>
+    <w:p>
+      <w:pPr>
+        <w:spacing w:after="5" w:line="265" w:lineRule="auto"/>
+        <w:rPr>
+          <w:rFonts w:ascii="Roboto" w:eastAsia="Book Antiqua" w:hAnsi="Roboto" w:cs="Times New Roman"/>
+          <w:sz w:val="20"/>
+          <w:szCs w:val="20"/>
+        </w:rPr>
+      </w:pPr>
+    </w:p>
+    <w:tbl>
+      <w:tblPr>
+        <w:tblStyle w:val="TableGrid"/>
+        <w:tblW w:w="9410" w:type="dxa"/>
+        <w:tblBorders>
+          <w:top w:val="none" w:sz="0" w:space="0" w:color="auto"/>
+          <w:left w:val="none" w:sz="0" w:space="0" w:color="auto"/>
+          <w:bottom w:val="none" w:sz="0" w:space="0" w:color="auto"/>
+          <w:right w:val="none" w:sz="0" w:space="0" w:color="auto"/>
+          <w:insideH w:val="none" w:sz="0" w:space="0" w:color="auto"/>
+          <w:insideV w:val="none" w:sz="0" w:space="0" w:color="auto"/>
+        </w:tblBorders>
+        <w:tblLook w:val="04A0" w:firstRow="1" w:lastRow="0" w:firstColumn="1" w:lastColumn="0" w:noHBand="0" w:noVBand="1"/>
+      </w:tblPr>
+      <w:tblGrid>
+        <w:gridCol w:w="5485"/>
+        <w:gridCol w:w="3925"/>
+      </w:tblGrid>
+      <w:tr>
+        <w:trPr>
+          <w:trHeight w:val="375"/>
+        </w:trPr>
+        <w:tc>
+          <w:tcPr>
+            <w:tcW w:w="5485" w:type="dxa"/>
+          </w:tcPr>
+          <w:p>
+            <w:pPr>
+              <w:spacing w:after="5" w:line="265" w:lineRule="auto"/>
+              <w:rPr>
+                <w:rFonts w:ascii="Roboto" w:eastAsia="Book Antiqua" w:hAnsi="Roboto" w:cs="Times New Roman"/>
+                <w:sz w:val="20"/>
+                <w:szCs w:val="20"/>
+              </w:rPr>
+            </w:pPr>
+            <w:proofErr w:type="spellStart"/>
+            <w:r>
+              <w:rPr>
+                <w:rFonts w:ascii="Roboto" w:eastAsia="Book Antiqua" w:hAnsi="Roboto" w:cs="Times New Roman"/>
+                <w:b/>
+                <w:sz w:val="24"/>
+                <w:szCs w:val="24"/>
+              </w:rPr>
+              <w:t>Akimeka</w:t>
+            </w:r>
+            <w:proofErr w:type="spellEnd"/>
+          </w:p>
+        </w:tc>
+        <w:tc>
+          <w:tcPr>
+            <w:tcW w:w="3925" w:type="dxa"/>
+          </w:tcPr>
+          <w:p>
+            <w:pPr>
+              <w:tabs>
+                <w:tab w:val="left" w:pos="1650"/>
+              </w:tabs>
+              <w:spacing w:after="5" w:line="265" w:lineRule="auto"/>
+              <w:jc w:val="right"/>
+              <w:rPr>
+                <w:rFonts w:ascii="Roboto" w:eastAsia="Book Antiqua" w:hAnsi="Roboto" w:cs="Times New Roman"/>
+                <w:sz w:val="20"/>
+                <w:szCs w:val="20"/>
+              </w:rPr>
+            </w:pPr>
+            <w:r>
+              <w:rPr>
+                <w:rFonts w:ascii="Roboto" w:eastAsia="Book Antiqua" w:hAnsi="Roboto" w:cs="Times New Roman"/>
+                <w:b/>
+                <w:sz w:val="24"/>
+                <w:szCs w:val="24"/>
+              </w:rPr>
+              <w:t>August 2011 to April 2012</w:t>
+            </w:r>
+          </w:p>
+        </w:tc>
+      </w:tr>
+      <w:tr>
+        <w:trPr>
+          <w:trHeight w:val="298"/>
+        </w:trPr>
+        <w:tc>
+          <w:tcPr>
+            <w:tcW w:w="5485" w:type="dxa"/>
+          </w:tcPr>
+          <w:p>
+            <w:pPr>
+              <w:spacing w:after="5" w:line="265" w:lineRule="auto"/>
+              <w:rPr>
+                <w:rFonts w:ascii="Roboto" w:eastAsia="Book Antiqua" w:hAnsi="Roboto" w:cs="Times New Roman"/>
+                <w:sz w:val="20"/>
+                <w:szCs w:val="20"/>
+              </w:rPr>
+            </w:pPr>
+            <w:r>
+              <w:rPr>
+                <w:rFonts w:ascii="Roboto" w:eastAsia="Book Antiqua" w:hAnsi="Roboto" w:cs="Times New Roman"/>
+                <w:sz w:val="20"/>
+                <w:szCs w:val="20"/>
+              </w:rPr>
+              <w:t>Senior Technical Consultant</w:t>
+            </w:r>
+          </w:p>
+        </w:tc>
+        <w:tc>
+          <w:tcPr>
+            <w:tcW w:w="3925" w:type="dxa"/>
+          </w:tcPr>
+          <w:p>
+            <w:pPr>
+              <w:spacing w:after="5" w:line="265" w:lineRule="auto"/>
+              <w:jc w:val="right"/>
+              <w:rPr>
+                <w:rFonts w:ascii="Roboto" w:eastAsia="Book Antiqua" w:hAnsi="Roboto" w:cs="Times New Roman"/>
+                <w:sz w:val="20"/>
+                <w:szCs w:val="20"/>
+              </w:rPr>
+            </w:pPr>
+            <w:r>
+              <w:rPr>
+                <w:rFonts w:ascii="Roboto" w:eastAsia="Book Antiqua" w:hAnsi="Roboto" w:cs="Times New Roman"/>
+                <w:sz w:val="20"/>
+                <w:szCs w:val="20"/>
+              </w:rPr>
+              <w:t>Honolulu, HI</w:t>
+            </w:r>
+          </w:p>
+        </w:tc>
+      </w:tr>
+      <w:tr>
+        <w:trPr>
+          <w:trHeight w:val="2933"/>
+        </w:trPr>
+        <w:tc>
+          <w:tcPr>
+            <w:tcW w:w="9410" w:type="dxa"/>
+            <w:gridSpan w:val="2"/>
+          </w:tcPr>
+          <w:p>
+            <w:pPr>
+              <w:spacing w:after="5" w:line="265" w:lineRule="auto"/>
+              <w:jc w:val="both"/>
+              <w:rPr>
+                <w:rFonts w:ascii="Roboto" w:eastAsia="Book Antiqua" w:hAnsi="Roboto" w:cs="Times New Roman"/>
+                <w:sz w:val="20"/>
+                <w:szCs w:val="20"/>
+              </w:rPr>
+            </w:pPr>
+          </w:p>
+          <w:p>
+            <w:pPr>
+              <w:pStyle w:val="ListParagraph"/>
+              <w:numPr>
+                <w:ilvl w:val="0"/>
+                <w:numId w:val="5"/>
+              </w:numPr>
+              <w:spacing w:after="5" w:line="265" w:lineRule="auto"/>
+              <w:jc w:val="both"/>
+              <w:rPr>
+                <w:rFonts w:ascii="Roboto" w:eastAsia="Book Antiqua" w:hAnsi="Roboto" w:cs="Times New Roman"/>
+                <w:sz w:val="20"/>
+                <w:szCs w:val="20"/>
+              </w:rPr>
+            </w:pPr>
+            <w:r>
+              <w:rPr>
+                <w:rFonts w:ascii="Roboto" w:eastAsia="Book Antiqua" w:hAnsi="Roboto" w:cs="Times New Roman"/>
+                <w:sz w:val="20"/>
+                <w:szCs w:val="20"/>
+              </w:rPr>
+              <w:t>Served as a technical consultant to senior site personnel for visualization and web application development. Effort consisted of a triage to determine native (C++/Java) applications widely used by site personnel, determine the feasibility and level of effort required to transition as a web application, and work with teams to develop prototypes for testing.</w:t>
+            </w:r>
+          </w:p>
+          <w:p>
+            <w:pPr>
+              <w:pStyle w:val="ListParagraph"/>
+              <w:numPr>
+                <w:ilvl w:val="0"/>
+                <w:numId w:val="5"/>
+              </w:numPr>
+              <w:spacing w:after="5" w:line="265" w:lineRule="auto"/>
+              <w:jc w:val="both"/>
+              <w:rPr>
+                <w:rFonts w:ascii="Roboto" w:eastAsia="Book Antiqua" w:hAnsi="Roboto" w:cs="Times New Roman"/>
+                <w:sz w:val="20"/>
+                <w:szCs w:val="20"/>
+              </w:rPr>
+            </w:pPr>
+            <w:r>
+              <w:rPr>
+                <w:rFonts w:ascii="Roboto" w:eastAsia="Book Antiqua" w:hAnsi="Roboto" w:cs="Times New Roman"/>
+                <w:sz w:val="20"/>
+                <w:szCs w:val="20"/>
+              </w:rPr>
+              <w:t xml:space="preserve">Led effort to develop a new HTML5 audio spectrum analyzer in </w:t>
+            </w:r>
+            <w:proofErr w:type="spellStart"/>
+            <w:r>
+              <w:rPr>
+                <w:rFonts w:ascii="Roboto" w:eastAsia="Book Antiqua" w:hAnsi="Roboto" w:cs="Times New Roman"/>
+                <w:sz w:val="20"/>
+                <w:szCs w:val="20"/>
+              </w:rPr>
+              <w:t>ExtJS</w:t>
+            </w:r>
+            <w:proofErr w:type="spellEnd"/>
+            <w:r>
+              <w:rPr>
+                <w:rFonts w:ascii="Roboto" w:eastAsia="Book Antiqua" w:hAnsi="Roboto" w:cs="Times New Roman"/>
+                <w:sz w:val="20"/>
+                <w:szCs w:val="20"/>
+              </w:rPr>
+              <w:t xml:space="preserve"> 4.x for use within the Ozone Widget Framework. This capability was used as the center point of audio processing workflows across various analysis threads.</w:t>
+            </w:r>
+          </w:p>
+          <w:p>
+            <w:pPr>
+              <w:pStyle w:val="ListParagraph"/>
+              <w:numPr>
+                <w:ilvl w:val="0"/>
+                <w:numId w:val="5"/>
+              </w:numPr>
+              <w:spacing w:after="5" w:line="265" w:lineRule="auto"/>
+              <w:jc w:val="both"/>
+              <w:rPr>
+                <w:rFonts w:ascii="Roboto" w:eastAsia="Book Antiqua" w:hAnsi="Roboto" w:cs="Times New Roman"/>
+                <w:sz w:val="20"/>
+                <w:szCs w:val="20"/>
+              </w:rPr>
+            </w:pPr>
+            <w:r>
+              <w:rPr>
+                <w:rFonts w:ascii="Roboto" w:eastAsia="Book Antiqua" w:hAnsi="Roboto" w:cs="Times New Roman"/>
+                <w:sz w:val="20"/>
+                <w:szCs w:val="20"/>
+              </w:rPr>
+              <w:t xml:space="preserve">Led effort to design and prototype a geospatial analysis processing capability using Hadoop and Apache </w:t>
+            </w:r>
+            <w:proofErr w:type="spellStart"/>
+            <w:r>
+              <w:rPr>
+                <w:rFonts w:ascii="Roboto" w:eastAsia="Book Antiqua" w:hAnsi="Roboto" w:cs="Times New Roman"/>
+                <w:sz w:val="20"/>
+                <w:szCs w:val="20"/>
+              </w:rPr>
+              <w:t>Accumulo</w:t>
+            </w:r>
+            <w:proofErr w:type="spellEnd"/>
+            <w:r>
+              <w:rPr>
+                <w:rFonts w:ascii="Roboto" w:eastAsia="Book Antiqua" w:hAnsi="Roboto" w:cs="Times New Roman"/>
+                <w:sz w:val="20"/>
+                <w:szCs w:val="20"/>
+              </w:rPr>
+              <w:t>. This effort was instrumental in correlating events to specific locations across a massive dataset within the cloud, with an aim to further enrich data processing capabilities across the site.</w:t>
+            </w:r>
+          </w:p>
+        </w:tc>
+      </w:tr>
+    </w:tbl>
+    <w:p>
+      <w:pPr>
+        <w:spacing w:after="5" w:line="265" w:lineRule="auto"/>
+        <w:rPr>
+          <w:rFonts w:ascii="Roboto" w:eastAsia="Book Antiqua" w:hAnsi="Roboto" w:cs="Times New Roman"/>
+          <w:sz w:val="20"/>
+          <w:szCs w:val="20"/>
+        </w:rPr>
+      </w:pPr>
+    </w:p>
+    <w:p>
+      <w:pPr>
+        <w:rPr>
+          <w:rFonts w:ascii="Roboto" w:eastAsia="Book Antiqua" w:hAnsi="Roboto" w:cs="Times New Roman"/>
+          <w:sz w:val="20"/>
+          <w:szCs w:val="20"/>
+        </w:rPr>
+      </w:pPr>
+      <w:r>
+        <w:rPr>
+          <w:rFonts w:ascii="Roboto" w:eastAsia="Book Antiqua" w:hAnsi="Roboto" w:cs="Times New Roman"/>
+          <w:sz w:val="20"/>
+          <w:szCs w:val="20"/>
+        </w:rPr>
+        <w:br w:type="page"/>
+      </w:r>
+    </w:p>
+    <w:tbl>
+      <w:tblPr>
+        <w:tblStyle w:val="TableGrid"/>
+        <w:tblW w:w="9410" w:type="dxa"/>
+        <w:tblBorders>
+          <w:top w:val="none" w:sz="0" w:space="0" w:color="auto"/>
+          <w:left w:val="none" w:sz="0" w:space="0" w:color="auto"/>
+          <w:bottom w:val="none" w:sz="0" w:space="0" w:color="auto"/>
+          <w:right w:val="none" w:sz="0" w:space="0" w:color="auto"/>
+          <w:insideH w:val="none" w:sz="0" w:space="0" w:color="auto"/>
+          <w:insideV w:val="none" w:sz="0" w:space="0" w:color="auto"/>
+        </w:tblBorders>
+        <w:tblLook w:val="04A0" w:firstRow="1" w:lastRow="0" w:firstColumn="1" w:lastColumn="0" w:noHBand="0" w:noVBand="1"/>
+      </w:tblPr>
+      <w:tblGrid>
+        <w:gridCol w:w="6154"/>
+        <w:gridCol w:w="3256"/>
+      </w:tblGrid>
+      <w:tr>
+        <w:trPr>
+          <w:trHeight w:val="375"/>
+        </w:trPr>
+        <w:tc>
+          <w:tcPr>
+            <w:tcW w:w="6154" w:type="dxa"/>
+          </w:tcPr>
+          <w:p>
+            <w:pPr>
+              <w:spacing w:after="5" w:line="265" w:lineRule="auto"/>
+              <w:rPr>
+                <w:rFonts w:ascii="Roboto" w:eastAsia="Book Antiqua" w:hAnsi="Roboto" w:cs="Times New Roman"/>
+                <w:sz w:val="20"/>
+                <w:szCs w:val="20"/>
+              </w:rPr>
+            </w:pPr>
+            <w:proofErr w:type="spellStart"/>
+            <w:r>
+              <w:rPr>
+                <w:rFonts w:ascii="Roboto" w:eastAsia="Book Antiqua" w:hAnsi="Roboto" w:cs="Times New Roman"/>
+                <w:b/>
+                <w:sz w:val="24"/>
+                <w:szCs w:val="24"/>
+              </w:rPr>
+              <w:lastRenderedPageBreak/>
+              <w:t>TexelTek</w:t>
+            </w:r>
+            <w:proofErr w:type="spellEnd"/>
+          </w:p>
+        </w:tc>
+        <w:tc>
+          <w:tcPr>
+            <w:tcW w:w="3256" w:type="dxa"/>
+          </w:tcPr>
+          <w:p>
+            <w:pPr>
+              <w:tabs>
+                <w:tab w:val="left" w:pos="1650"/>
+              </w:tabs>
+              <w:spacing w:after="5" w:line="265" w:lineRule="auto"/>
+              <w:jc w:val="right"/>
+              <w:rPr>
+                <w:rFonts w:ascii="Roboto" w:eastAsia="Book Antiqua" w:hAnsi="Roboto" w:cs="Times New Roman"/>
+                <w:sz w:val="20"/>
+                <w:szCs w:val="20"/>
+              </w:rPr>
+            </w:pPr>
+            <w:r>
+              <w:rPr>
+                <w:rFonts w:ascii="Roboto" w:eastAsia="Book Antiqua" w:hAnsi="Roboto" w:cs="Times New Roman"/>
+                <w:b/>
+                <w:sz w:val="24"/>
+                <w:szCs w:val="24"/>
+              </w:rPr>
+              <w:t>January</w:t>
+            </w:r>
+            <w:r>
+              <w:rPr>
+                <w:rFonts w:ascii="Roboto" w:eastAsia="Book Antiqua" w:hAnsi="Roboto" w:cs="Times New Roman"/>
+                <w:b/>
+                <w:sz w:val="24"/>
+                <w:szCs w:val="24"/>
+              </w:rPr>
+              <w:t xml:space="preserve"> </w:t>
+            </w:r>
+            <w:r>
+              <w:rPr>
+                <w:rFonts w:ascii="Roboto" w:eastAsia="Book Antiqua" w:hAnsi="Roboto" w:cs="Times New Roman"/>
+                <w:b/>
+                <w:sz w:val="24"/>
+                <w:szCs w:val="24"/>
+              </w:rPr>
+              <w:t xml:space="preserve">2009 </w:t>
+            </w:r>
+            <w:r>
+              <w:rPr>
+                <w:rFonts w:ascii="Roboto" w:eastAsia="Book Antiqua" w:hAnsi="Roboto" w:cs="Times New Roman"/>
+                <w:b/>
+                <w:sz w:val="24"/>
+                <w:szCs w:val="24"/>
+              </w:rPr>
+              <w:t xml:space="preserve">to </w:t>
+            </w:r>
+            <w:r>
+              <w:rPr>
+                <w:rFonts w:ascii="Roboto" w:eastAsia="Book Antiqua" w:hAnsi="Roboto" w:cs="Times New Roman"/>
+                <w:b/>
+                <w:sz w:val="24"/>
+                <w:szCs w:val="24"/>
+              </w:rPr>
+              <w:t>July 2011</w:t>
+            </w:r>
+          </w:p>
+        </w:tc>
+      </w:tr>
+      <w:tr>
+        <w:trPr>
+          <w:trHeight w:val="298"/>
+        </w:trPr>
+        <w:tc>
+          <w:tcPr>
+            <w:tcW w:w="6154" w:type="dxa"/>
+          </w:tcPr>
+          <w:p>
+            <w:pPr>
+              <w:spacing w:after="5" w:line="265" w:lineRule="auto"/>
+              <w:rPr>
+                <w:rFonts w:ascii="Roboto" w:eastAsia="Book Antiqua" w:hAnsi="Roboto" w:cs="Times New Roman"/>
+                <w:sz w:val="20"/>
+                <w:szCs w:val="20"/>
+              </w:rPr>
+            </w:pPr>
+            <w:r>
+              <w:rPr>
+                <w:rFonts w:ascii="Roboto" w:eastAsia="Book Antiqua" w:hAnsi="Roboto" w:cs="Times New Roman"/>
+                <w:sz w:val="20"/>
+                <w:szCs w:val="20"/>
+              </w:rPr>
+              <w:t>Software Engineer</w:t>
+            </w:r>
+          </w:p>
+        </w:tc>
+        <w:tc>
+          <w:tcPr>
+            <w:tcW w:w="3256" w:type="dxa"/>
+          </w:tcPr>
+          <w:p>
+            <w:pPr>
+              <w:spacing w:after="5" w:line="265" w:lineRule="auto"/>
+              <w:jc w:val="right"/>
+              <w:rPr>
+                <w:rFonts w:ascii="Roboto" w:eastAsia="Book Antiqua" w:hAnsi="Roboto" w:cs="Times New Roman"/>
+                <w:sz w:val="20"/>
+                <w:szCs w:val="20"/>
+              </w:rPr>
+            </w:pPr>
+            <w:r>
+              <w:rPr>
+                <w:rFonts w:ascii="Roboto" w:eastAsia="Book Antiqua" w:hAnsi="Roboto" w:cs="Times New Roman"/>
+                <w:sz w:val="20"/>
+                <w:szCs w:val="20"/>
+              </w:rPr>
+              <w:t>Honolulu, HI</w:t>
+            </w:r>
+          </w:p>
+        </w:tc>
+      </w:tr>
+      <w:tr>
+        <w:trPr>
+          <w:trHeight w:val="5417"/>
+        </w:trPr>
+        <w:tc>
+          <w:tcPr>
+            <w:tcW w:w="9410" w:type="dxa"/>
+            <w:gridSpan w:val="2"/>
+          </w:tcPr>
+          <w:p>
+            <w:pPr>
+              <w:spacing w:after="5" w:line="265" w:lineRule="auto"/>
+              <w:jc w:val="both"/>
+              <w:rPr>
+                <w:rFonts w:ascii="Roboto" w:eastAsia="Book Antiqua" w:hAnsi="Roboto" w:cs="Times New Roman"/>
+                <w:sz w:val="20"/>
+                <w:szCs w:val="20"/>
+              </w:rPr>
+            </w:pPr>
+          </w:p>
+          <w:p>
+            <w:pPr>
+              <w:pStyle w:val="ListParagraph"/>
+              <w:numPr>
+                <w:ilvl w:val="0"/>
+                <w:numId w:val="5"/>
+              </w:numPr>
+              <w:spacing w:after="5" w:line="265" w:lineRule="auto"/>
+              <w:jc w:val="both"/>
+              <w:rPr>
+                <w:rFonts w:ascii="Roboto" w:eastAsia="Book Antiqua" w:hAnsi="Roboto" w:cs="Times New Roman"/>
+                <w:sz w:val="20"/>
+                <w:szCs w:val="20"/>
+              </w:rPr>
+            </w:pPr>
+            <w:r>
+              <w:rPr>
+                <w:rFonts w:ascii="Roboto" w:eastAsia="Book Antiqua" w:hAnsi="Roboto" w:cs="Times New Roman"/>
+                <w:sz w:val="20"/>
+                <w:szCs w:val="20"/>
+              </w:rPr>
+              <w:t xml:space="preserve">Worked on a team consisting of multiple contract organizations as part of the Ozone Widget Framework (OWF). Responsibilities included development of the Preferences server using Grails technology and its integration into the user interface. </w:t>
+            </w:r>
+          </w:p>
+          <w:p>
+            <w:pPr>
+              <w:pStyle w:val="ListParagraph"/>
+              <w:numPr>
+                <w:ilvl w:val="0"/>
+                <w:numId w:val="5"/>
+              </w:numPr>
+              <w:spacing w:after="5" w:line="265" w:lineRule="auto"/>
+              <w:jc w:val="both"/>
+              <w:rPr>
+                <w:rFonts w:ascii="Roboto" w:eastAsia="Book Antiqua" w:hAnsi="Roboto" w:cs="Times New Roman"/>
+                <w:sz w:val="20"/>
+                <w:szCs w:val="20"/>
+              </w:rPr>
+            </w:pPr>
+            <w:r>
+              <w:rPr>
+                <w:rFonts w:ascii="Roboto" w:eastAsia="Book Antiqua" w:hAnsi="Roboto" w:cs="Times New Roman"/>
+                <w:sz w:val="20"/>
+                <w:szCs w:val="20"/>
+              </w:rPr>
+              <w:t xml:space="preserve">Worked under Real-Time Regional Gateway (RT-RG) contract at customer site. This project consisted of an analyst suite of web applications (approximately 70), and OWF-compatible container technology. Primary responsibilities include the transition of the original codebase into a large suite of widgets and the construction of a new widget container. These widgets and container technology leveraged </w:t>
+            </w:r>
+            <w:proofErr w:type="spellStart"/>
+            <w:r>
+              <w:rPr>
+                <w:rFonts w:ascii="Roboto" w:eastAsia="Book Antiqua" w:hAnsi="Roboto" w:cs="Times New Roman"/>
+                <w:sz w:val="20"/>
+                <w:szCs w:val="20"/>
+              </w:rPr>
+              <w:t>ExtJS</w:t>
+            </w:r>
+            <w:proofErr w:type="spellEnd"/>
+            <w:r>
+              <w:rPr>
+                <w:rFonts w:ascii="Roboto" w:eastAsia="Book Antiqua" w:hAnsi="Roboto" w:cs="Times New Roman"/>
+                <w:sz w:val="20"/>
+                <w:szCs w:val="20"/>
+              </w:rPr>
+              <w:t xml:space="preserve"> technology for rapid prototyping, and a full suite of REST services in PHP. This project required development, maintenance, and support for a broad range of needs across more than 300 concurrent users.</w:t>
+            </w:r>
+          </w:p>
+          <w:p>
+            <w:pPr>
+              <w:pStyle w:val="ListParagraph"/>
+              <w:numPr>
+                <w:ilvl w:val="0"/>
+                <w:numId w:val="5"/>
+              </w:numPr>
+              <w:spacing w:after="5" w:line="265" w:lineRule="auto"/>
+              <w:jc w:val="both"/>
+              <w:rPr>
+                <w:rFonts w:ascii="Roboto" w:eastAsia="Book Antiqua" w:hAnsi="Roboto" w:cs="Times New Roman"/>
+                <w:sz w:val="20"/>
+                <w:szCs w:val="20"/>
+              </w:rPr>
+            </w:pPr>
+            <w:r>
+              <w:rPr>
+                <w:rFonts w:ascii="Roboto" w:eastAsia="Book Antiqua" w:hAnsi="Roboto" w:cs="Times New Roman"/>
+                <w:sz w:val="20"/>
+                <w:szCs w:val="20"/>
+              </w:rPr>
+              <w:t>Worked on visualization technology for web applications that included WebGL, HTML5, and external libraries. These prototypes were used for graphing, data visualization in multiple dimensions, and other requirements.</w:t>
+            </w:r>
+          </w:p>
+          <w:p>
+            <w:pPr>
+              <w:pStyle w:val="ListParagraph"/>
+              <w:numPr>
+                <w:ilvl w:val="0"/>
+                <w:numId w:val="5"/>
+              </w:numPr>
+              <w:spacing w:after="5" w:line="265" w:lineRule="auto"/>
+              <w:jc w:val="both"/>
+              <w:rPr>
+                <w:rFonts w:ascii="Roboto" w:eastAsia="Book Antiqua" w:hAnsi="Roboto" w:cs="Times New Roman"/>
+                <w:sz w:val="20"/>
+                <w:szCs w:val="20"/>
+              </w:rPr>
+            </w:pPr>
+            <w:r>
+              <w:rPr>
+                <w:rFonts w:ascii="Roboto" w:eastAsia="Book Antiqua" w:hAnsi="Roboto" w:cs="Times New Roman"/>
+                <w:sz w:val="20"/>
+                <w:szCs w:val="20"/>
+              </w:rPr>
+              <w:t>Served as contract system administrator on site. This responsibility included the installation, configuration and maintenance of development and production environments, maintenance and upkeep of an Apple-based deve</w:t>
+            </w:r>
+            <w:bookmarkStart w:id="0" w:name="_GoBack"/>
+            <w:bookmarkEnd w:id="0"/>
+            <w:r>
+              <w:rPr>
+                <w:rFonts w:ascii="Roboto" w:eastAsia="Book Antiqua" w:hAnsi="Roboto" w:cs="Times New Roman"/>
+                <w:sz w:val="20"/>
+                <w:szCs w:val="20"/>
+              </w:rPr>
+              <w:t>lopment lab, and continued maintenance and configuration of various data feeds in a replicated relational database architecture.</w:t>
+            </w:r>
+          </w:p>
+          <w:p>
+            <w:pPr>
+              <w:pStyle w:val="ListParagraph"/>
+              <w:numPr>
+                <w:ilvl w:val="0"/>
+                <w:numId w:val="5"/>
+              </w:numPr>
+              <w:spacing w:after="5" w:line="265" w:lineRule="auto"/>
+              <w:jc w:val="both"/>
+              <w:rPr>
+                <w:rFonts w:ascii="Roboto" w:eastAsia="Book Antiqua" w:hAnsi="Roboto" w:cs="Times New Roman"/>
+                <w:sz w:val="20"/>
+                <w:szCs w:val="20"/>
+              </w:rPr>
+            </w:pPr>
+            <w:r>
+              <w:rPr>
+                <w:rFonts w:ascii="Roboto" w:eastAsia="Book Antiqua" w:hAnsi="Roboto" w:cs="Times New Roman"/>
+                <w:sz w:val="20"/>
+                <w:szCs w:val="20"/>
+              </w:rPr>
+              <w:t xml:space="preserve">Served as contract security manager on site. This responsibility included the successful Authority </w:t>
+            </w:r>
+            <w:proofErr w:type="gramStart"/>
+            <w:r>
+              <w:rPr>
+                <w:rFonts w:ascii="Roboto" w:eastAsia="Book Antiqua" w:hAnsi="Roboto" w:cs="Times New Roman"/>
+                <w:sz w:val="20"/>
+                <w:szCs w:val="20"/>
+              </w:rPr>
+              <w:t>To</w:t>
+            </w:r>
+            <w:proofErr w:type="gramEnd"/>
+            <w:r>
+              <w:rPr>
+                <w:rFonts w:ascii="Roboto" w:eastAsia="Book Antiqua" w:hAnsi="Roboto" w:cs="Times New Roman"/>
+                <w:sz w:val="20"/>
+                <w:szCs w:val="20"/>
+              </w:rPr>
+              <w:t xml:space="preserve"> Operate (ATO) on the development and production systems. Additionally</w:t>
+            </w:r>
+            <w:r>
+              <w:rPr>
+                <w:rFonts w:ascii="Roboto" w:eastAsia="Book Antiqua" w:hAnsi="Roboto" w:cs="Times New Roman"/>
+                <w:sz w:val="20"/>
+                <w:szCs w:val="20"/>
+              </w:rPr>
+              <w:t xml:space="preserve">, </w:t>
+            </w:r>
+            <w:r>
+              <w:rPr>
+                <w:rFonts w:ascii="Roboto" w:eastAsia="Book Antiqua" w:hAnsi="Roboto" w:cs="Times New Roman"/>
+                <w:sz w:val="20"/>
+                <w:szCs w:val="20"/>
+              </w:rPr>
+              <w:t>operated</w:t>
+            </w:r>
+            <w:r>
+              <w:rPr>
+                <w:rFonts w:ascii="Roboto" w:eastAsia="Book Antiqua" w:hAnsi="Roboto" w:cs="Times New Roman"/>
+                <w:sz w:val="20"/>
+                <w:szCs w:val="20"/>
+              </w:rPr>
+              <w:t xml:space="preserve"> as a technical consultant to site senior personnel for software development, testing procedures, hardware deployments or configuration, and security related issues</w:t>
+            </w:r>
+            <w:r>
+              <w:rPr>
+                <w:rFonts w:ascii="Roboto" w:eastAsia="Book Antiqua" w:hAnsi="Roboto" w:cs="Times New Roman"/>
+                <w:sz w:val="20"/>
+                <w:szCs w:val="20"/>
+              </w:rPr>
+              <w:t>.</w:t>
+            </w:r>
+          </w:p>
+        </w:tc>
+      </w:tr>
+    </w:tbl>
+    <w:p>
+      <w:pPr>
+        <w:spacing w:after="5" w:line="265" w:lineRule="auto"/>
+        <w:rPr>
+          <w:rFonts w:ascii="Roboto" w:eastAsia="Book Antiqua" w:hAnsi="Roboto" w:cs="Times New Roman"/>
+          <w:sz w:val="20"/>
+          <w:szCs w:val="20"/>
+        </w:rPr>
+      </w:pPr>
+    </w:p>
+    <w:tbl>
+      <w:tblPr>
+        <w:tblStyle w:val="TableGrid"/>
+        <w:tblW w:w="9410" w:type="dxa"/>
+        <w:tblBorders>
+          <w:top w:val="none" w:sz="0" w:space="0" w:color="auto"/>
+          <w:left w:val="none" w:sz="0" w:space="0" w:color="auto"/>
+          <w:bottom w:val="none" w:sz="0" w:space="0" w:color="auto"/>
+          <w:right w:val="none" w:sz="0" w:space="0" w:color="auto"/>
+          <w:insideH w:val="none" w:sz="0" w:space="0" w:color="auto"/>
+          <w:insideV w:val="none" w:sz="0" w:space="0" w:color="auto"/>
+        </w:tblBorders>
+        <w:tblLook w:val="04A0" w:firstRow="1" w:lastRow="0" w:firstColumn="1" w:lastColumn="0" w:noHBand="0" w:noVBand="1"/>
+      </w:tblPr>
+      <w:tblGrid>
+        <w:gridCol w:w="6154"/>
+        <w:gridCol w:w="3256"/>
+      </w:tblGrid>
+      <w:tr>
+        <w:trPr>
+          <w:trHeight w:val="375"/>
+        </w:trPr>
+        <w:tc>
+          <w:tcPr>
+            <w:tcW w:w="6154" w:type="dxa"/>
+          </w:tcPr>
+          <w:p>
+            <w:pPr>
+              <w:spacing w:after="5" w:line="265" w:lineRule="auto"/>
+              <w:rPr>
+                <w:rFonts w:ascii="Roboto" w:eastAsia="Book Antiqua" w:hAnsi="Roboto" w:cs="Times New Roman"/>
+                <w:sz w:val="20"/>
+                <w:szCs w:val="20"/>
+              </w:rPr>
+            </w:pPr>
+            <w:r>
+              <w:rPr>
+                <w:rFonts w:ascii="Roboto" w:eastAsia="Book Antiqua" w:hAnsi="Roboto" w:cs="Times New Roman"/>
+                <w:b/>
+                <w:sz w:val="24"/>
+                <w:szCs w:val="24"/>
+              </w:rPr>
+              <w:t>U.S. Army</w:t>
+            </w:r>
+          </w:p>
+        </w:tc>
+        <w:tc>
+          <w:tcPr>
+            <w:tcW w:w="3256" w:type="dxa"/>
+          </w:tcPr>
+          <w:p>
+            <w:pPr>
+              <w:tabs>
+                <w:tab w:val="left" w:pos="1650"/>
+              </w:tabs>
+              <w:spacing w:after="5" w:line="265" w:lineRule="auto"/>
+              <w:jc w:val="right"/>
+              <w:rPr>
+                <w:rFonts w:ascii="Roboto" w:eastAsia="Book Antiqua" w:hAnsi="Roboto" w:cs="Times New Roman"/>
+                <w:sz w:val="20"/>
+                <w:szCs w:val="20"/>
+              </w:rPr>
+            </w:pPr>
+            <w:r>
+              <w:rPr>
+                <w:rFonts w:ascii="Roboto" w:eastAsia="Book Antiqua" w:hAnsi="Roboto" w:cs="Times New Roman"/>
+                <w:b/>
+                <w:sz w:val="24"/>
+                <w:szCs w:val="24"/>
+              </w:rPr>
+              <w:t xml:space="preserve">January </w:t>
+            </w:r>
+            <w:r>
+              <w:rPr>
+                <w:rFonts w:ascii="Roboto" w:eastAsia="Book Antiqua" w:hAnsi="Roboto" w:cs="Times New Roman"/>
+                <w:b/>
+                <w:sz w:val="24"/>
+                <w:szCs w:val="24"/>
+              </w:rPr>
+              <w:t>2002</w:t>
+            </w:r>
+            <w:r>
+              <w:rPr>
+                <w:rFonts w:ascii="Roboto" w:eastAsia="Book Antiqua" w:hAnsi="Roboto" w:cs="Times New Roman"/>
+                <w:b/>
+                <w:sz w:val="24"/>
+                <w:szCs w:val="24"/>
+              </w:rPr>
+              <w:t xml:space="preserve"> to July </w:t>
+            </w:r>
+            <w:r>
+              <w:rPr>
+                <w:rFonts w:ascii="Roboto" w:eastAsia="Book Antiqua" w:hAnsi="Roboto" w:cs="Times New Roman"/>
+                <w:b/>
+                <w:sz w:val="24"/>
+                <w:szCs w:val="24"/>
+              </w:rPr>
+              <w:t>2007</w:t>
+            </w:r>
+          </w:p>
+        </w:tc>
+      </w:tr>
+      <w:tr>
+        <w:trPr>
+          <w:trHeight w:val="298"/>
+        </w:trPr>
+        <w:tc>
+          <w:tcPr>
+            <w:tcW w:w="6154" w:type="dxa"/>
+          </w:tcPr>
+          <w:p>
+            <w:pPr>
+              <w:spacing w:after="5" w:line="265" w:lineRule="auto"/>
+              <w:rPr>
+                <w:rFonts w:ascii="Roboto" w:eastAsia="Book Antiqua" w:hAnsi="Roboto" w:cs="Times New Roman"/>
+                <w:sz w:val="20"/>
+                <w:szCs w:val="20"/>
+              </w:rPr>
+            </w:pPr>
+            <w:r>
+              <w:rPr>
+                <w:rFonts w:ascii="Roboto" w:eastAsia="Book Antiqua" w:hAnsi="Roboto" w:cs="Times New Roman"/>
+                <w:sz w:val="20"/>
+                <w:szCs w:val="20"/>
+              </w:rPr>
+              <w:t xml:space="preserve">Signals Intelligence Analyst </w:t>
+            </w:r>
+            <w:r>
+              <w:rPr>
+                <w:rFonts w:ascii="Roboto" w:eastAsia="Book Antiqua" w:hAnsi="Roboto" w:cs="Times New Roman"/>
+                <w:sz w:val="20"/>
+                <w:szCs w:val="20"/>
+              </w:rPr>
+              <w:t xml:space="preserve">- </w:t>
+            </w:r>
+            <w:r>
+              <w:rPr>
+                <w:rFonts w:ascii="Roboto" w:eastAsia="Book Antiqua" w:hAnsi="Roboto" w:cs="Times New Roman"/>
+                <w:sz w:val="20"/>
+                <w:szCs w:val="20"/>
+              </w:rPr>
+              <w:t>MOS 35N</w:t>
+            </w:r>
+            <w:r>
+              <w:rPr>
+                <w:rFonts w:ascii="Roboto" w:eastAsia="Book Antiqua" w:hAnsi="Roboto" w:cs="Times New Roman"/>
+                <w:sz w:val="20"/>
+                <w:szCs w:val="20"/>
+              </w:rPr>
+              <w:t xml:space="preserve"> (formerly 98C)</w:t>
+            </w:r>
+          </w:p>
+        </w:tc>
+        <w:tc>
+          <w:tcPr>
+            <w:tcW w:w="3256" w:type="dxa"/>
+          </w:tcPr>
+          <w:p>
+            <w:pPr>
+              <w:spacing w:after="5" w:line="265" w:lineRule="auto"/>
+              <w:jc w:val="right"/>
+              <w:rPr>
+                <w:rFonts w:ascii="Roboto" w:eastAsia="Book Antiqua" w:hAnsi="Roboto" w:cs="Times New Roman"/>
+                <w:sz w:val="20"/>
+                <w:szCs w:val="20"/>
+              </w:rPr>
+            </w:pPr>
+            <w:r>
+              <w:rPr>
+                <w:rFonts w:ascii="Roboto" w:eastAsia="Book Antiqua" w:hAnsi="Roboto" w:cs="Times New Roman"/>
+                <w:sz w:val="20"/>
+                <w:szCs w:val="20"/>
+              </w:rPr>
+              <w:t>Schofield Barracks, HI</w:t>
+            </w:r>
+          </w:p>
+        </w:tc>
+      </w:tr>
+      <w:tr>
+        <w:trPr>
+          <w:trHeight w:val="5345"/>
+        </w:trPr>
+        <w:tc>
+          <w:tcPr>
+            <w:tcW w:w="9410" w:type="dxa"/>
+            <w:gridSpan w:val="2"/>
+          </w:tcPr>
+          <w:p>
+            <w:pPr>
+              <w:spacing w:after="5" w:line="265" w:lineRule="auto"/>
+              <w:jc w:val="both"/>
+              <w:rPr>
+                <w:rFonts w:ascii="Roboto" w:eastAsia="Book Antiqua" w:hAnsi="Roboto" w:cs="Times New Roman"/>
+                <w:sz w:val="20"/>
+                <w:szCs w:val="20"/>
+              </w:rPr>
+            </w:pPr>
+          </w:p>
+          <w:p>
+            <w:pPr>
+              <w:pStyle w:val="ListParagraph"/>
+              <w:numPr>
+                <w:ilvl w:val="0"/>
+                <w:numId w:val="5"/>
+              </w:numPr>
+              <w:spacing w:after="5" w:line="265" w:lineRule="auto"/>
+              <w:jc w:val="both"/>
+              <w:rPr>
+                <w:rFonts w:ascii="Roboto" w:eastAsia="Book Antiqua" w:hAnsi="Roboto" w:cs="Times New Roman"/>
+                <w:sz w:val="20"/>
+                <w:szCs w:val="20"/>
+              </w:rPr>
+            </w:pPr>
+            <w:r>
+              <w:rPr>
+                <w:rFonts w:ascii="Roboto" w:eastAsia="Book Antiqua" w:hAnsi="Roboto" w:cs="Times New Roman"/>
+                <w:sz w:val="20"/>
+                <w:szCs w:val="20"/>
+              </w:rPr>
+              <w:t xml:space="preserve">Served as an U.S. Army intelligence analyst at NSA/CSS Hawaii. Managed and provided time-sensitive reporting on a vital strategic element. </w:t>
+            </w:r>
+          </w:p>
+          <w:p>
+            <w:pPr>
+              <w:pStyle w:val="ListParagraph"/>
+              <w:numPr>
+                <w:ilvl w:val="0"/>
+                <w:numId w:val="5"/>
+              </w:numPr>
+              <w:spacing w:after="5" w:line="265" w:lineRule="auto"/>
+              <w:jc w:val="both"/>
+              <w:rPr>
+                <w:rFonts w:ascii="Roboto" w:eastAsia="Book Antiqua" w:hAnsi="Roboto" w:cs="Times New Roman"/>
+                <w:sz w:val="20"/>
+                <w:szCs w:val="20"/>
+              </w:rPr>
+            </w:pPr>
+            <w:r>
+              <w:rPr>
+                <w:rFonts w:ascii="Roboto" w:eastAsia="Book Antiqua" w:hAnsi="Roboto" w:cs="Times New Roman"/>
+                <w:sz w:val="20"/>
+                <w:szCs w:val="20"/>
+              </w:rPr>
+              <w:t xml:space="preserve">Served as a developer to expand mission capability and automation on multiple projects. Developed and implemented a new capability to manage and analyze information on a vital intelligence target resulting in an increase of overall intelligence knowledge and reduced reporting time by two-thirds. </w:t>
+            </w:r>
+          </w:p>
+          <w:p>
+            <w:pPr>
+              <w:pStyle w:val="ListParagraph"/>
+              <w:numPr>
+                <w:ilvl w:val="0"/>
+                <w:numId w:val="5"/>
+              </w:numPr>
+              <w:spacing w:after="5" w:line="265" w:lineRule="auto"/>
+              <w:jc w:val="both"/>
+              <w:rPr>
+                <w:rFonts w:ascii="Roboto" w:eastAsia="Book Antiqua" w:hAnsi="Roboto" w:cs="Times New Roman"/>
+                <w:sz w:val="20"/>
+                <w:szCs w:val="20"/>
+              </w:rPr>
+            </w:pPr>
+            <w:r>
+              <w:rPr>
+                <w:rFonts w:ascii="Roboto" w:eastAsia="Book Antiqua" w:hAnsi="Roboto" w:cs="Times New Roman"/>
+                <w:sz w:val="20"/>
+                <w:szCs w:val="20"/>
+              </w:rPr>
+              <w:t xml:space="preserve">Developed and implemented an automated process to convert between English and a major Asian language in real-time and batch applications. This provided NSA/CSS Hawaii with a unique tool that dramatically reduced transcription times. </w:t>
+            </w:r>
+          </w:p>
+          <w:p>
+            <w:pPr>
+              <w:pStyle w:val="ListParagraph"/>
+              <w:numPr>
+                <w:ilvl w:val="0"/>
+                <w:numId w:val="5"/>
+              </w:numPr>
+              <w:spacing w:after="5" w:line="265" w:lineRule="auto"/>
+              <w:jc w:val="both"/>
+              <w:rPr>
+                <w:rFonts w:ascii="Roboto" w:eastAsia="Book Antiqua" w:hAnsi="Roboto" w:cs="Times New Roman"/>
+                <w:sz w:val="20"/>
+                <w:szCs w:val="20"/>
+              </w:rPr>
+            </w:pPr>
+            <w:r>
+              <w:rPr>
+                <w:rFonts w:ascii="Roboto" w:eastAsia="Book Antiqua" w:hAnsi="Roboto" w:cs="Times New Roman"/>
+                <w:sz w:val="20"/>
+                <w:szCs w:val="20"/>
+              </w:rPr>
+              <w:t xml:space="preserve">Developed and implemented a Java data analysis tool for NSA/CSS Hawaii for a specialized target that was used as an interface by contractors in a larger corporate tool suite. This tool was later integrated as part of a site-wide deployment. </w:t>
+            </w:r>
+          </w:p>
+          <w:p>
+            <w:pPr>
+              <w:pStyle w:val="ListParagraph"/>
+              <w:numPr>
+                <w:ilvl w:val="0"/>
+                <w:numId w:val="5"/>
+              </w:numPr>
+              <w:spacing w:after="5" w:line="265" w:lineRule="auto"/>
+              <w:jc w:val="both"/>
+              <w:rPr>
+                <w:rFonts w:ascii="Roboto" w:eastAsia="Book Antiqua" w:hAnsi="Roboto" w:cs="Times New Roman"/>
+                <w:sz w:val="20"/>
+                <w:szCs w:val="20"/>
+              </w:rPr>
+            </w:pPr>
+            <w:r>
+              <w:rPr>
+                <w:rFonts w:ascii="Roboto" w:eastAsia="Book Antiqua" w:hAnsi="Roboto" w:cs="Times New Roman"/>
+                <w:sz w:val="20"/>
+                <w:szCs w:val="20"/>
+              </w:rPr>
+              <w:t xml:space="preserve">Assisted IA lead in efforts to understand and develop an intelligence capability against new technology in use by an entity of national interest. </w:t>
+            </w:r>
+          </w:p>
+          <w:p>
+            <w:pPr>
+              <w:pStyle w:val="ListParagraph"/>
+              <w:numPr>
+                <w:ilvl w:val="0"/>
+                <w:numId w:val="5"/>
+              </w:numPr>
+              <w:spacing w:after="5" w:line="265" w:lineRule="auto"/>
+              <w:jc w:val="both"/>
+              <w:rPr>
+                <w:rFonts w:ascii="Roboto" w:eastAsia="Book Antiqua" w:hAnsi="Roboto" w:cs="Times New Roman"/>
+                <w:sz w:val="20"/>
+                <w:szCs w:val="20"/>
+              </w:rPr>
+            </w:pPr>
+            <w:r>
+              <w:rPr>
+                <w:rFonts w:ascii="Roboto" w:eastAsia="Book Antiqua" w:hAnsi="Roboto" w:cs="Times New Roman"/>
+                <w:sz w:val="20"/>
+                <w:szCs w:val="20"/>
+              </w:rPr>
+              <w:t xml:space="preserve">Led the NSA/CSS Hawaii effort to direct intelligence flows and structure, dramatically increasing the effectiveness and efficiency of both tactical and strategic intelligence reporting. </w:t>
+            </w:r>
+          </w:p>
+          <w:p>
+            <w:pPr>
+              <w:pStyle w:val="ListParagraph"/>
+              <w:numPr>
+                <w:ilvl w:val="0"/>
+                <w:numId w:val="5"/>
+              </w:numPr>
+              <w:spacing w:after="5" w:line="265" w:lineRule="auto"/>
+              <w:jc w:val="both"/>
+              <w:rPr>
+                <w:rFonts w:ascii="Roboto" w:eastAsia="Book Antiqua" w:hAnsi="Roboto" w:cs="Times New Roman"/>
+                <w:sz w:val="20"/>
+                <w:szCs w:val="20"/>
+              </w:rPr>
+            </w:pPr>
+            <w:r>
+              <w:rPr>
+                <w:rFonts w:ascii="Roboto" w:eastAsia="Book Antiqua" w:hAnsi="Roboto" w:cs="Times New Roman"/>
+                <w:sz w:val="20"/>
+                <w:szCs w:val="20"/>
+              </w:rPr>
+              <w:t>Led the NSA/CSS Hawaii effort to optimize the processing and handling of a new intelligence source. This effort created a baseline from which the unusual could be highlighted for analysts. This effort dramatically increased the intelligence value for both national and theater customers.</w:t>
             </w:r>
           </w:p>
         </w:tc>
@@ -5234,7 +7348,7 @@
 </file>
 
 <file path=word/numbering.xml><?xml version="1.0" encoding="utf-8"?>
-<w:numbering xmlns:wpc="http://schemas.microsoft.com/office/word/2010/wordprocessingCanvas" xmlns:cx="http://schemas.microsoft.com/office/drawing/2014/chartex" xmlns:cx1="http://schemas.microsoft.com/office/drawing/2015/9/8/chartex" xmlns:cx2="http://schemas.microsoft.com/office/drawing/2015/10/21/chartex" xmlns:mc="http://schemas.openxmlformats.org/markup-compatibility/2006" xmlns:o="urn:schemas-microsoft-com:office:office" xmlns:r="http://schemas.openxmlformats.org/officeDocument/2006/relationships" xmlns:m="http://schemas.openxmlformats.org/officeDocument/2006/math" xmlns:v="urn:schemas-microsoft-com:vml" xmlns:wp14="http://schemas.microsoft.com/office/word/2010/wordprocessingDrawing" xmlns:wp="http://schemas.openxmlformats.org/drawingml/2006/wordprocessingDrawing" xmlns:w10="urn:schemas-microsoft-com:office:word" xmlns:w="http://schemas.openxmlformats.org/wordprocessingml/2006/main" xmlns:w14="http://schemas.microsoft.com/office/word/2010/wordml" xmlns:w15="http://schemas.microsoft.com/office/word/2012/wordml" xmlns:w16se="http://schemas.microsoft.com/office/word/2015/wordml/symex" xmlns:wpg="http://schemas.microsoft.com/office/word/2010/wordprocessingGroup" xmlns:wpi="http://schemas.microsoft.com/office/word/2010/wordprocessingInk" xmlns:wne="http://schemas.microsoft.com/office/word/2006/wordml" xmlns:wps="http://schemas.microsoft.com/office/word/2010/wordprocessingShape" mc:Ignorable="w14 w15 w16se wp14">
+<w:numbering xmlns:wpc="http://schemas.microsoft.com/office/word/2010/wordprocessingCanvas" xmlns:cx="http://schemas.microsoft.com/office/drawing/2014/chartex" xmlns:cx1="http://schemas.microsoft.com/office/drawing/2015/9/8/chartex" xmlns:cx2="http://schemas.microsoft.com/office/drawing/2015/10/21/chartex" xmlns:cx3="http://schemas.microsoft.com/office/drawing/2016/5/9/chartex" xmlns:cx4="http://schemas.microsoft.com/office/drawing/2016/5/10/chartex" xmlns:cx5="http://schemas.microsoft.com/office/drawing/2016/5/11/chartex" xmlns:cx6="http://schemas.microsoft.com/office/drawing/2016/5/12/chartex" xmlns:cx7="http://schemas.microsoft.com/office/drawing/2016/5/13/chartex" xmlns:cx8="http://schemas.microsoft.com/office/drawing/2016/5/14/chartex" xmlns:mc="http://schemas.openxmlformats.org/markup-compatibility/2006" xmlns:aink="http://schemas.microsoft.com/office/drawing/2016/ink" xmlns:am3d="http://schemas.microsoft.com/office/drawing/2017/model3d" xmlns:o="urn:schemas-microsoft-com:office:office" xmlns:r="http://schemas.openxmlformats.org/officeDocument/2006/relationships" xmlns:m="http://schemas.openxmlformats.org/officeDocument/2006/math" xmlns:v="urn:schemas-microsoft-com:vml" xmlns:wp14="http://schemas.microsoft.com/office/word/2010/wordprocessingDrawing" xmlns:wp="http://schemas.openxmlformats.org/drawingml/2006/wordprocessingDrawing" xmlns:w10="urn:schemas-microsoft-com:office:word" xmlns:w="http://schemas.openxmlformats.org/wordprocessingml/2006/main" xmlns:w14="http://schemas.microsoft.com/office/word/2010/wordml" xmlns:w15="http://schemas.microsoft.com/office/word/2012/wordml" xmlns:w16cid="http://schemas.microsoft.com/office/word/2016/wordml/cid" xmlns:w16se="http://schemas.microsoft.com/office/word/2015/wordml/symex" xmlns:wpg="http://schemas.microsoft.com/office/word/2010/wordprocessingGroup" xmlns:wpi="http://schemas.microsoft.com/office/word/2010/wordprocessingInk" xmlns:wne="http://schemas.microsoft.com/office/word/2006/wordml" xmlns:wps="http://schemas.microsoft.com/office/word/2010/wordprocessingShape" mc:Ignorable="w14 w15 w16se w16cid wp14">
   <w:numPicBullet w:numPicBulletId="0">
     <w:pict>
       <v:shapetype id="_x0000_t75" coordsize="21600,21600" o:spt="75" o:preferrelative="t" path="m@4@5l@4@11@9@11@9@5xe" filled="f" stroked="f">
@@ -5256,19 +7370,132 @@
         <v:path o:extrusionok="f" gradientshapeok="t" o:connecttype="rect"/>
         <o:lock v:ext="edit" aspectratio="t"/>
       </v:shapetype>
-      <v:shape id="_x0000_i1028" type="#_x0000_t75" alt="http://findicons.com/files/icons/820/simply_google/16/google_gmail.png" style="width:12pt;height:12pt;visibility:visible;mso-wrap-style:square" o:bullet="t">
+      <v:shape id="_x0000_i1026" type="#_x0000_t75" alt="http://findicons.com/files/icons/820/simply_google/16/google_gmail.png" style="width:12pt;height:12pt;visibility:visible;mso-wrap-style:square" o:bullet="t">
         <v:imagedata r:id="rId1" o:title="google_gmail"/>
       </v:shape>
     </w:pict>
   </w:numPicBullet>
   <w:numPicBullet w:numPicBulletId="1">
     <w:pict>
-      <v:shape id="_x0000_i1029" type="#_x0000_t75" alt="http://www.cnx-software.com/wp-content/plugins/light-social/linkedin.png" style="width:15.75pt;height:15.75pt;visibility:visible;mso-wrap-style:square" o:bullet="t">
+      <v:shape id="_x0000_i1027" type="#_x0000_t75" alt="http://www.cnx-software.com/wp-content/plugins/light-social/linkedin.png" style="width:15.6pt;height:15.6pt;visibility:visible;mso-wrap-style:square" o:bullet="t">
         <v:imagedata r:id="rId2" o:title="linkedin"/>
       </v:shape>
     </w:pict>
   </w:numPicBullet>
   <w:abstractNum w:abstractNumId="0" w15:restartNumberingAfterBreak="0">
+    <w:nsid w:val="1A310724"/>
+    <w:multiLevelType w:val="hybridMultilevel"/>
+    <w:tmpl w:val="62E44F78"/>
+    <w:lvl w:ilvl="0" w:tplc="04090001">
+      <w:start w:val="1"/>
+      <w:numFmt w:val="bullet"/>
+      <w:lvlText w:val=""/>
+      <w:lvlJc w:val="left"/>
+      <w:pPr>
+        <w:ind w:left="720" w:hanging="360"/>
+      </w:pPr>
+      <w:rPr>
+        <w:rFonts w:ascii="Symbol" w:hAnsi="Symbol" w:hint="default"/>
+      </w:rPr>
+    </w:lvl>
+    <w:lvl w:ilvl="1" w:tplc="04090003" w:tentative="1">
+      <w:start w:val="1"/>
+      <w:numFmt w:val="bullet"/>
+      <w:lvlText w:val="o"/>
+      <w:lvlJc w:val="left"/>
+      <w:pPr>
+        <w:ind w:left="1440" w:hanging="360"/>
+      </w:pPr>
+      <w:rPr>
+        <w:rFonts w:ascii="Courier New" w:hAnsi="Courier New" w:cs="Courier New" w:hint="default"/>
+      </w:rPr>
+    </w:lvl>
+    <w:lvl w:ilvl="2" w:tplc="04090005" w:tentative="1">
+      <w:start w:val="1"/>
+      <w:numFmt w:val="bullet"/>
+      <w:lvlText w:val=""/>
+      <w:lvlJc w:val="left"/>
+      <w:pPr>
+        <w:ind w:left="2160" w:hanging="360"/>
+      </w:pPr>
+      <w:rPr>
+        <w:rFonts w:ascii="Wingdings" w:hAnsi="Wingdings" w:hint="default"/>
+      </w:rPr>
+    </w:lvl>
+    <w:lvl w:ilvl="3" w:tplc="04090001" w:tentative="1">
+      <w:start w:val="1"/>
+      <w:numFmt w:val="bullet"/>
+      <w:lvlText w:val=""/>
+      <w:lvlJc w:val="left"/>
+      <w:pPr>
+        <w:ind w:left="2880" w:hanging="360"/>
+      </w:pPr>
+      <w:rPr>
+        <w:rFonts w:ascii="Symbol" w:hAnsi="Symbol" w:hint="default"/>
+      </w:rPr>
+    </w:lvl>
+    <w:lvl w:ilvl="4" w:tplc="04090003" w:tentative="1">
+      <w:start w:val="1"/>
+      <w:numFmt w:val="bullet"/>
+      <w:lvlText w:val="o"/>
+      <w:lvlJc w:val="left"/>
+      <w:pPr>
+        <w:ind w:left="3600" w:hanging="360"/>
+      </w:pPr>
+      <w:rPr>
+        <w:rFonts w:ascii="Courier New" w:hAnsi="Courier New" w:cs="Courier New" w:hint="default"/>
+      </w:rPr>
+    </w:lvl>
+    <w:lvl w:ilvl="5" w:tplc="04090005" w:tentative="1">
+      <w:start w:val="1"/>
+      <w:numFmt w:val="bullet"/>
+      <w:lvlText w:val=""/>
+      <w:lvlJc w:val="left"/>
+      <w:pPr>
+        <w:ind w:left="4320" w:hanging="360"/>
+      </w:pPr>
+      <w:rPr>
+        <w:rFonts w:ascii="Wingdings" w:hAnsi="Wingdings" w:hint="default"/>
+      </w:rPr>
+    </w:lvl>
+    <w:lvl w:ilvl="6" w:tplc="04090001" w:tentative="1">
+      <w:start w:val="1"/>
+      <w:numFmt w:val="bullet"/>
+      <w:lvlText w:val=""/>
+      <w:lvlJc w:val="left"/>
+      <w:pPr>
+        <w:ind w:left="5040" w:hanging="360"/>
+      </w:pPr>
+      <w:rPr>
+        <w:rFonts w:ascii="Symbol" w:hAnsi="Symbol" w:hint="default"/>
+      </w:rPr>
+    </w:lvl>
+    <w:lvl w:ilvl="7" w:tplc="04090003" w:tentative="1">
+      <w:start w:val="1"/>
+      <w:numFmt w:val="bullet"/>
+      <w:lvlText w:val="o"/>
+      <w:lvlJc w:val="left"/>
+      <w:pPr>
+        <w:ind w:left="5760" w:hanging="360"/>
+      </w:pPr>
+      <w:rPr>
+        <w:rFonts w:ascii="Courier New" w:hAnsi="Courier New" w:cs="Courier New" w:hint="default"/>
+      </w:rPr>
+    </w:lvl>
+    <w:lvl w:ilvl="8" w:tplc="04090005" w:tentative="1">
+      <w:start w:val="1"/>
+      <w:numFmt w:val="bullet"/>
+      <w:lvlText w:val=""/>
+      <w:lvlJc w:val="left"/>
+      <w:pPr>
+        <w:ind w:left="6480" w:hanging="360"/>
+      </w:pPr>
+      <w:rPr>
+        <w:rFonts w:ascii="Wingdings" w:hAnsi="Wingdings" w:hint="default"/>
+      </w:rPr>
+    </w:lvl>
+  </w:abstractNum>
+  <w:abstractNum w:abstractNumId="1" w15:restartNumberingAfterBreak="0">
     <w:nsid w:val="253C2BB6"/>
     <w:multiLevelType w:val="hybridMultilevel"/>
     <w:tmpl w:val="5FE41878"/>
@@ -5381,7 +7608,120 @@
       </w:rPr>
     </w:lvl>
   </w:abstractNum>
-  <w:abstractNum w:abstractNumId="1" w15:restartNumberingAfterBreak="0">
+  <w:abstractNum w:abstractNumId="2" w15:restartNumberingAfterBreak="0">
+    <w:nsid w:val="27E94C19"/>
+    <w:multiLevelType w:val="hybridMultilevel"/>
+    <w:tmpl w:val="B1FA5F98"/>
+    <w:lvl w:ilvl="0" w:tplc="04090001">
+      <w:start w:val="1"/>
+      <w:numFmt w:val="bullet"/>
+      <w:lvlText w:val=""/>
+      <w:lvlJc w:val="left"/>
+      <w:pPr>
+        <w:ind w:left="720" w:hanging="360"/>
+      </w:pPr>
+      <w:rPr>
+        <w:rFonts w:ascii="Symbol" w:hAnsi="Symbol" w:hint="default"/>
+      </w:rPr>
+    </w:lvl>
+    <w:lvl w:ilvl="1" w:tplc="04090003" w:tentative="1">
+      <w:start w:val="1"/>
+      <w:numFmt w:val="bullet"/>
+      <w:lvlText w:val="o"/>
+      <w:lvlJc w:val="left"/>
+      <w:pPr>
+        <w:ind w:left="1440" w:hanging="360"/>
+      </w:pPr>
+      <w:rPr>
+        <w:rFonts w:ascii="Courier New" w:hAnsi="Courier New" w:cs="Courier New" w:hint="default"/>
+      </w:rPr>
+    </w:lvl>
+    <w:lvl w:ilvl="2" w:tplc="04090005" w:tentative="1">
+      <w:start w:val="1"/>
+      <w:numFmt w:val="bullet"/>
+      <w:lvlText w:val=""/>
+      <w:lvlJc w:val="left"/>
+      <w:pPr>
+        <w:ind w:left="2160" w:hanging="360"/>
+      </w:pPr>
+      <w:rPr>
+        <w:rFonts w:ascii="Wingdings" w:hAnsi="Wingdings" w:hint="default"/>
+      </w:rPr>
+    </w:lvl>
+    <w:lvl w:ilvl="3" w:tplc="04090001" w:tentative="1">
+      <w:start w:val="1"/>
+      <w:numFmt w:val="bullet"/>
+      <w:lvlText w:val=""/>
+      <w:lvlJc w:val="left"/>
+      <w:pPr>
+        <w:ind w:left="2880" w:hanging="360"/>
+      </w:pPr>
+      <w:rPr>
+        <w:rFonts w:ascii="Symbol" w:hAnsi="Symbol" w:hint="default"/>
+      </w:rPr>
+    </w:lvl>
+    <w:lvl w:ilvl="4" w:tplc="04090003" w:tentative="1">
+      <w:start w:val="1"/>
+      <w:numFmt w:val="bullet"/>
+      <w:lvlText w:val="o"/>
+      <w:lvlJc w:val="left"/>
+      <w:pPr>
+        <w:ind w:left="3600" w:hanging="360"/>
+      </w:pPr>
+      <w:rPr>
+        <w:rFonts w:ascii="Courier New" w:hAnsi="Courier New" w:cs="Courier New" w:hint="default"/>
+      </w:rPr>
+    </w:lvl>
+    <w:lvl w:ilvl="5" w:tplc="04090005" w:tentative="1">
+      <w:start w:val="1"/>
+      <w:numFmt w:val="bullet"/>
+      <w:lvlText w:val=""/>
+      <w:lvlJc w:val="left"/>
+      <w:pPr>
+        <w:ind w:left="4320" w:hanging="360"/>
+      </w:pPr>
+      <w:rPr>
+        <w:rFonts w:ascii="Wingdings" w:hAnsi="Wingdings" w:hint="default"/>
+      </w:rPr>
+    </w:lvl>
+    <w:lvl w:ilvl="6" w:tplc="04090001" w:tentative="1">
+      <w:start w:val="1"/>
+      <w:numFmt w:val="bullet"/>
+      <w:lvlText w:val=""/>
+      <w:lvlJc w:val="left"/>
+      <w:pPr>
+        <w:ind w:left="5040" w:hanging="360"/>
+      </w:pPr>
+      <w:rPr>
+        <w:rFonts w:ascii="Symbol" w:hAnsi="Symbol" w:hint="default"/>
+      </w:rPr>
+    </w:lvl>
+    <w:lvl w:ilvl="7" w:tplc="04090003" w:tentative="1">
+      <w:start w:val="1"/>
+      <w:numFmt w:val="bullet"/>
+      <w:lvlText w:val="o"/>
+      <w:lvlJc w:val="left"/>
+      <w:pPr>
+        <w:ind w:left="5760" w:hanging="360"/>
+      </w:pPr>
+      <w:rPr>
+        <w:rFonts w:ascii="Courier New" w:hAnsi="Courier New" w:cs="Courier New" w:hint="default"/>
+      </w:rPr>
+    </w:lvl>
+    <w:lvl w:ilvl="8" w:tplc="04090005" w:tentative="1">
+      <w:start w:val="1"/>
+      <w:numFmt w:val="bullet"/>
+      <w:lvlText w:val=""/>
+      <w:lvlJc w:val="left"/>
+      <w:pPr>
+        <w:ind w:left="6480" w:hanging="360"/>
+      </w:pPr>
+      <w:rPr>
+        <w:rFonts w:ascii="Wingdings" w:hAnsi="Wingdings" w:hint="default"/>
+      </w:rPr>
+    </w:lvl>
+  </w:abstractNum>
+  <w:abstractNum w:abstractNumId="3" w15:restartNumberingAfterBreak="0">
     <w:nsid w:val="3BB26387"/>
     <w:multiLevelType w:val="hybridMultilevel"/>
     <w:tmpl w:val="85569AC0"/>
@@ -5494,7 +7834,7 @@
       </w:rPr>
     </w:lvl>
   </w:abstractNum>
-  <w:abstractNum w:abstractNumId="2" w15:restartNumberingAfterBreak="0">
+  <w:abstractNum w:abstractNumId="4" w15:restartNumberingAfterBreak="0">
     <w:nsid w:val="622D2878"/>
     <w:multiLevelType w:val="hybridMultilevel"/>
     <w:tmpl w:val="76344354"/>
@@ -5635,7 +7975,7 @@
       </w:rPr>
     </w:lvl>
   </w:abstractNum>
-  <w:abstractNum w:abstractNumId="3" w15:restartNumberingAfterBreak="0">
+  <w:abstractNum w:abstractNumId="5" w15:restartNumberingAfterBreak="0">
     <w:nsid w:val="7DFD1C17"/>
     <w:multiLevelType w:val="hybridMultilevel"/>
     <w:tmpl w:val="86BE974A"/>
@@ -5748,7 +8088,7 @@
       </w:rPr>
     </w:lvl>
   </w:abstractNum>
-  <w:abstractNum w:abstractNumId="4" w15:restartNumberingAfterBreak="0">
+  <w:abstractNum w:abstractNumId="6" w15:restartNumberingAfterBreak="0">
     <w:nsid w:val="7FC51003"/>
     <w:multiLevelType w:val="hybridMultilevel"/>
     <w:tmpl w:val="0ED2FB50"/>
@@ -5890,25 +8230,31 @@
     </w:lvl>
   </w:abstractNum>
   <w:num w:numId="1">
+    <w:abstractNumId w:val="6"/>
+  </w:num>
+  <w:num w:numId="2">
     <w:abstractNumId w:val="4"/>
   </w:num>
-  <w:num w:numId="2">
-    <w:abstractNumId w:val="2"/>
+  <w:num w:numId="3">
+    <w:abstractNumId w:val="3"/>
   </w:num>
-  <w:num w:numId="3">
+  <w:num w:numId="4">
     <w:abstractNumId w:val="1"/>
   </w:num>
-  <w:num w:numId="4">
+  <w:num w:numId="5">
+    <w:abstractNumId w:val="5"/>
+  </w:num>
+  <w:num w:numId="6">
     <w:abstractNumId w:val="0"/>
   </w:num>
-  <w:num w:numId="5">
-    <w:abstractNumId w:val="3"/>
+  <w:num w:numId="7">
+    <w:abstractNumId w:val="2"/>
   </w:num>
 </w:numbering>
 </file>
 
 <file path=word/styles.xml><?xml version="1.0" encoding="utf-8"?>
-<w:styles xmlns:mc="http://schemas.openxmlformats.org/markup-compatibility/2006" xmlns:r="http://schemas.openxmlformats.org/officeDocument/2006/relationships" xmlns:w="http://schemas.openxmlformats.org/wordprocessingml/2006/main" xmlns:w14="http://schemas.microsoft.com/office/word/2010/wordml" xmlns:w15="http://schemas.microsoft.com/office/word/2012/wordml" xmlns:w16se="http://schemas.microsoft.com/office/word/2015/wordml/symex" mc:Ignorable="w14 w15 w16se">
+<w:styles xmlns:mc="http://schemas.openxmlformats.org/markup-compatibility/2006" xmlns:r="http://schemas.openxmlformats.org/officeDocument/2006/relationships" xmlns:w="http://schemas.openxmlformats.org/wordprocessingml/2006/main" xmlns:w14="http://schemas.microsoft.com/office/word/2010/wordml" xmlns:w15="http://schemas.microsoft.com/office/word/2012/wordml" xmlns:w16cid="http://schemas.microsoft.com/office/word/2016/wordml/cid" xmlns:w16se="http://schemas.microsoft.com/office/word/2015/wordml/symex" mc:Ignorable="w14 w15 w16se w16cid">
   <w:docDefaults>
     <w:rPrDefault>
       <w:rPr>
@@ -5924,7 +8270,7 @@
       </w:pPr>
     </w:pPrDefault>
   </w:docDefaults>
-  <w:latentStyles w:defLockedState="0" w:defUIPriority="99" w:defSemiHidden="0" w:defUnhideWhenUsed="0" w:defQFormat="0" w:count="372">
+  <w:latentStyles w:defLockedState="0" w:defUIPriority="99" w:defSemiHidden="0" w:defUnhideWhenUsed="0" w:defQFormat="0" w:count="376">
     <w:lsdException w:name="Normal" w:uiPriority="0" w:qFormat="1"/>
     <w:lsdException w:name="heading 1" w:uiPriority="9" w:qFormat="1"/>
     <w:lsdException w:name="heading 2" w:semiHidden="1" w:uiPriority="9" w:unhideWhenUsed="1" w:qFormat="1"/>
@@ -6030,7 +8376,6 @@
     <w:lsdException w:name="HTML Sample" w:semiHidden="1" w:unhideWhenUsed="1"/>
     <w:lsdException w:name="HTML Typewriter" w:semiHidden="1" w:unhideWhenUsed="1"/>
     <w:lsdException w:name="HTML Variable" w:semiHidden="1" w:unhideWhenUsed="1"/>
-    <w:lsdException w:name="Normal Table" w:semiHidden="1" w:unhideWhenUsed="1"/>
     <w:lsdException w:name="annotation subject" w:semiHidden="1" w:unhideWhenUsed="1"/>
     <w:lsdException w:name="No List" w:semiHidden="1" w:unhideWhenUsed="1"/>
     <w:lsdException w:name="Outline List 1" w:semiHidden="1" w:unhideWhenUsed="1"/>
@@ -6074,10 +8419,8 @@
     <w:lsdException w:name="Table Elegant" w:semiHidden="1" w:unhideWhenUsed="1"/>
     <w:lsdException w:name="Table Professional" w:semiHidden="1" w:unhideWhenUsed="1"/>
     <w:lsdException w:name="Table Subtle 1" w:semiHidden="1" w:unhideWhenUsed="1"/>
-    <w:lsdException w:name="Table Subtle 2" w:semiHidden="1" w:unhideWhenUsed="1"/>
     <w:lsdException w:name="Table Web 1" w:semiHidden="1" w:unhideWhenUsed="1"/>
     <w:lsdException w:name="Table Web 2" w:semiHidden="1" w:unhideWhenUsed="1"/>
-    <w:lsdException w:name="Table Web 3" w:semiHidden="1" w:unhideWhenUsed="1"/>
     <w:lsdException w:name="Balloon Text" w:semiHidden="1" w:unhideWhenUsed="1"/>
     <w:lsdException w:name="Table Grid" w:uiPriority="39"/>
     <w:lsdException w:name="Table Theme" w:semiHidden="1" w:unhideWhenUsed="1"/>
@@ -6297,6 +8640,10 @@
     <w:lsdException w:name="List Table 6 Colorful Accent 6" w:uiPriority="51"/>
     <w:lsdException w:name="List Table 7 Colorful Accent 6" w:uiPriority="52"/>
     <w:lsdException w:name="Mention" w:semiHidden="1" w:unhideWhenUsed="1"/>
+    <w:lsdException w:name="Smart Hyperlink" w:semiHidden="1" w:unhideWhenUsed="1"/>
+    <w:lsdException w:name="Hashtag" w:semiHidden="1" w:unhideWhenUsed="1"/>
+    <w:lsdException w:name="Unresolved Mention" w:semiHidden="1" w:unhideWhenUsed="1"/>
+    <w:lsdException w:name="Smart Link" w:semiHidden="1" w:unhideWhenUsed="1"/>
   </w:latentStyles>
   <w:style w:type="paragraph" w:default="1" w:styleId="Normal">
     <w:name w:val="Normal"/>

</xml_diff>